<commit_message>
Added details to README file
</commit_message>
<xml_diff>
--- a/README.docx
+++ b/README.docx
@@ -43,63 +43,89 @@
         <w:spacing w:line="276" w:lineRule="auto"/>
         <w:rPr>
           <w:b/>
-        </w:rPr>
-      </w:pPr>
-    </w:p>
-    <w:p>
-      <w:pPr>
-        <w:spacing w:line="276" w:lineRule="auto"/>
+          <w:u w:val="single"/>
+        </w:rPr>
+      </w:pPr>
+      <w:r>
         <w:rPr>
           <w:b/>
           <w:u w:val="single"/>
         </w:rPr>
-      </w:pPr>
+        <w:t>Motivation</w:t>
+      </w:r>
       <w:r>
         <w:rPr>
           <w:b/>
           <w:u w:val="single"/>
         </w:rPr>
-        <w:t>Motivation:</w:t>
-      </w:r>
-    </w:p>
-    <w:p>
-      <w:pPr>
-        <w:spacing w:line="276" w:lineRule="auto"/>
-        <w:jc w:val="both"/>
-      </w:pPr>
-      <w:r>
-        <w:t xml:space="preserve">During our freshmen year, </w:t>
-      </w:r>
-      <w:r>
-        <w:t>content in many modules was heavy, challenging, and unknown, leaving many of us struggling. Having a platform to engage wit</w:t>
-      </w:r>
-      <w:r>
-        <w:t>h</w:t>
-      </w:r>
-      <w:r>
-        <w:t xml:space="preserve"> seniors and other students familiar with our course module would have been extremely beneficial, especially considering many professors and lecturers may not have the time or resources to cater to every students’ needs.</w:t>
-      </w:r>
-      <w:r>
-        <w:t xml:space="preserve"> Hence, we have decided to create an interactive android application which serves as a vehicle to allow students to book, join, and gain from various study sessions occurring across the campus. Moreover, apart from being used</w:t>
-      </w:r>
-      <w:r>
-        <w:t xml:space="preserve"> as a platform to organise study sessions between various groups of students across NUS. It gives NUS students, especially undergraduates and freshmen, the ability to collaborate and consolidate their strengths and weaknesses within certain areas of their academic learning.</w:t>
-      </w:r>
-    </w:p>
-    <w:p>
-      <w:pPr>
-        <w:spacing w:line="276" w:lineRule="auto"/>
+        <w:t xml:space="preserve"> and project idea</w:t>
+      </w:r>
+      <w:r>
         <w:rPr>
           <w:b/>
           <w:u w:val="single"/>
         </w:rPr>
-      </w:pPr>
-      <w:r>
+        <w:t>:</w:t>
+      </w:r>
+    </w:p>
+    <w:p>
+      <w:pPr>
+        <w:spacing w:line="276" w:lineRule="auto"/>
+        <w:jc w:val="both"/>
+      </w:pPr>
+      <w:r>
+        <w:t xml:space="preserve">During our freshmen year, </w:t>
+      </w:r>
+      <w:r>
+        <w:t>content in many modules was heavy, challenging, and unknown, leaving many of us struggling. Having a platform to engage wit</w:t>
+      </w:r>
+      <w:r>
+        <w:t>h</w:t>
+      </w:r>
+      <w:r>
+        <w:t xml:space="preserve"> seniors and other students familiar with our course module would have been extremely beneficial, especially considering many professors and lecturers may not have the time or resources to cater to every students’ needs.</w:t>
+      </w:r>
+      <w:r>
+        <w:t xml:space="preserve"> </w:t>
+      </w:r>
+    </w:p>
+    <w:p>
+      <w:pPr>
+        <w:spacing w:line="276" w:lineRule="auto"/>
+        <w:jc w:val="both"/>
+      </w:pPr>
+      <w:r>
+        <w:t>Hence, we have decided to create an interactive android application which serves as a vehicle to allow students to book, join, and gain from various study sessions occurring across the campus. Moreover, apart from being used as a platform to organise study sessions between various groups of students across NUS. It gives NUS students, especially undergraduates and freshmen, the ability to collaborate and consolidate their strengths and weaknesses within certain areas of their academic learning.</w:t>
+      </w:r>
+    </w:p>
+    <w:p>
+      <w:pPr>
+        <w:spacing w:line="276" w:lineRule="auto"/>
         <w:rPr>
           <w:b/>
           <w:u w:val="single"/>
         </w:rPr>
-        <w:t xml:space="preserve">Functionalities: </w:t>
+      </w:pPr>
+      <w:r>
+        <w:rPr>
+          <w:b/>
+          <w:u w:val="single"/>
+        </w:rPr>
+        <w:t>Functionalities</w:t>
+      </w:r>
+      <w:r>
+        <w:rPr>
+          <w:b/>
+          <w:u w:val="single"/>
+        </w:rPr>
+        <w:t xml:space="preserve"> and features</w:t>
+      </w:r>
+      <w:r>
+        <w:rPr>
+          <w:b/>
+          <w:u w:val="single"/>
+        </w:rPr>
+        <w:t xml:space="preserve">: </w:t>
       </w:r>
     </w:p>
     <w:p>
@@ -151,13 +177,7 @@
         <w:spacing w:line="276" w:lineRule="auto"/>
       </w:pPr>
       <w:r>
-        <w:t>Using CRUD in conjunction with Fire</w:t>
-      </w:r>
-      <w:r>
-        <w:t>b</w:t>
-      </w:r>
-      <w:r>
-        <w:t>ase to keep track of students’ details (basic database for storage)</w:t>
+        <w:t>Using CRUD in conjunction with Firebase to keep track of students’ details (basic database for storage)</w:t>
       </w:r>
     </w:p>
     <w:p>
@@ -176,19 +196,34 @@
     <w:p>
       <w:pPr>
         <w:spacing w:line="276" w:lineRule="auto"/>
-      </w:pPr>
-    </w:p>
-    <w:p>
-      <w:pPr>
-        <w:spacing w:line="276" w:lineRule="auto"/>
-      </w:pPr>
-      <w:r>
-        <w:t>Plan</w:t>
-      </w:r>
-      <w:r>
+        <w:rPr>
+          <w:b/>
+          <w:bCs/>
+          <w:u w:val="single"/>
+        </w:rPr>
+      </w:pPr>
+      <w:r>
+        <w:rPr>
+          <w:b/>
+          <w:bCs/>
+          <w:u w:val="single"/>
+        </w:rPr>
+        <w:t>Development Plan</w:t>
+      </w:r>
+      <w:r>
+        <w:rPr>
+          <w:b/>
+          <w:bCs/>
+          <w:u w:val="single"/>
+        </w:rPr>
         <w:t xml:space="preserve"> (timeline since Orbital Ignition)</w:t>
       </w:r>
       <w:r>
+        <w:rPr>
+          <w:b/>
+          <w:bCs/>
+          <w:u w:val="single"/>
+        </w:rPr>
         <w:t>:</w:t>
       </w:r>
     </w:p>
@@ -366,6 +401,25 @@
       <w:pPr>
         <w:spacing w:line="276" w:lineRule="auto"/>
       </w:pPr>
+    </w:p>
+    <w:p>
+      <w:pPr>
+        <w:spacing w:line="276" w:lineRule="auto"/>
+        <w:rPr>
+          <w:b/>
+          <w:bCs/>
+          <w:u w:val="single"/>
+        </w:rPr>
+      </w:pPr>
+      <w:r>
+        <w:rPr>
+          <w:b/>
+          <w:bCs/>
+          <w:u w:val="single"/>
+        </w:rPr>
+        <w:lastRenderedPageBreak/>
+        <w:t>Task list for designing the system:</w:t>
+      </w:r>
     </w:p>
     <w:tbl>
       <w:tblPr>
@@ -778,10 +832,87 @@
     <w:p>
       <w:pPr>
         <w:spacing w:line="276" w:lineRule="auto"/>
-      </w:pPr>
-      <w:r>
+        <w:rPr>
+          <w:b/>
+          <w:bCs/>
+          <w:u w:val="single"/>
+        </w:rPr>
+      </w:pPr>
+      <w:r>
+        <w:rPr>
+          <w:b/>
+          <w:bCs/>
+          <w:u w:val="single"/>
+        </w:rPr>
+        <w:t>Necessary technologies needed:</w:t>
+      </w:r>
+    </w:p>
+    <w:p>
+      <w:pPr>
+        <w:pStyle w:val="ListParagraph"/>
+        <w:numPr>
+          <w:ilvl w:val="0"/>
+          <w:numId w:val="3"/>
+        </w:numPr>
+        <w:spacing w:line="276" w:lineRule="auto"/>
+      </w:pPr>
+      <w:r>
+        <w:t>Firebase</w:t>
+      </w:r>
+    </w:p>
+    <w:p>
+      <w:pPr>
+        <w:pStyle w:val="ListParagraph"/>
+        <w:numPr>
+          <w:ilvl w:val="0"/>
+          <w:numId w:val="3"/>
+        </w:numPr>
+        <w:spacing w:line="276" w:lineRule="auto"/>
+      </w:pPr>
+      <w:r>
+        <w:t>Android Studio</w:t>
+      </w:r>
+    </w:p>
+    <w:p>
+      <w:pPr>
+        <w:pStyle w:val="ListParagraph"/>
+        <w:numPr>
+          <w:ilvl w:val="0"/>
+          <w:numId w:val="3"/>
+        </w:numPr>
+        <w:spacing w:line="276" w:lineRule="auto"/>
+      </w:pPr>
+      <w:r>
+        <w:t>Photoshop/Illustrator (for front end UI design)</w:t>
+      </w:r>
+    </w:p>
+    <w:p>
+      <w:pPr>
+        <w:spacing w:line="276" w:lineRule="auto"/>
+        <w:rPr>
+          <w:i/>
+          <w:iCs/>
+        </w:rPr>
+      </w:pPr>
+      <w:r>
+        <w:rPr>
+          <w:i/>
+          <w:iCs/>
+        </w:rPr>
+        <w:t xml:space="preserve">Please note, these are the required technologies that will be essential for the design at this stage. If further technologies are required in the future, this list may be expanded appropriately as and when required. </w:t>
+      </w:r>
+      <w:r>
+        <w:rPr>
+          <w:i/>
+          <w:iCs/>
+        </w:rPr>
         <w:t xml:space="preserve">At this stage, we have finalised our idea, ideated which software and platforms we will be using for product development, as well as sketched a rough timeline to achieve major requirements of the solution. </w:t>
       </w:r>
+    </w:p>
+    <w:p>
+      <w:pPr>
+        <w:spacing w:line="276" w:lineRule="auto"/>
+      </w:pPr>
       <w:bookmarkStart w:id="0" w:name="_GoBack"/>
       <w:bookmarkEnd w:id="0"/>
     </w:p>
@@ -1037,11 +1168,103 @@
       </w:rPr>
     </w:lvl>
   </w:abstractNum>
+  <w:abstractNum w:abstractNumId="2" w15:restartNumberingAfterBreak="0">
+    <w:nsid w:val="3CB35276"/>
+    <w:multiLevelType w:val="hybridMultilevel"/>
+    <w:tmpl w:val="E1CA869E"/>
+    <w:lvl w:ilvl="0" w:tplc="0409000F">
+      <w:start w:val="1"/>
+      <w:numFmt w:val="decimal"/>
+      <w:lvlText w:val="%1."/>
+      <w:lvlJc w:val="left"/>
+      <w:pPr>
+        <w:ind w:left="720" w:hanging="360"/>
+      </w:pPr>
+      <w:rPr>
+        <w:rFonts w:hint="default"/>
+      </w:rPr>
+    </w:lvl>
+    <w:lvl w:ilvl="1" w:tplc="04090019" w:tentative="1">
+      <w:start w:val="1"/>
+      <w:numFmt w:val="lowerLetter"/>
+      <w:lvlText w:val="%2."/>
+      <w:lvlJc w:val="left"/>
+      <w:pPr>
+        <w:ind w:left="1440" w:hanging="360"/>
+      </w:pPr>
+    </w:lvl>
+    <w:lvl w:ilvl="2" w:tplc="0409001B" w:tentative="1">
+      <w:start w:val="1"/>
+      <w:numFmt w:val="lowerRoman"/>
+      <w:lvlText w:val="%3."/>
+      <w:lvlJc w:val="right"/>
+      <w:pPr>
+        <w:ind w:left="2160" w:hanging="180"/>
+      </w:pPr>
+    </w:lvl>
+    <w:lvl w:ilvl="3" w:tplc="0409000F" w:tentative="1">
+      <w:start w:val="1"/>
+      <w:numFmt w:val="decimal"/>
+      <w:lvlText w:val="%4."/>
+      <w:lvlJc w:val="left"/>
+      <w:pPr>
+        <w:ind w:left="2880" w:hanging="360"/>
+      </w:pPr>
+    </w:lvl>
+    <w:lvl w:ilvl="4" w:tplc="04090019" w:tentative="1">
+      <w:start w:val="1"/>
+      <w:numFmt w:val="lowerLetter"/>
+      <w:lvlText w:val="%5."/>
+      <w:lvlJc w:val="left"/>
+      <w:pPr>
+        <w:ind w:left="3600" w:hanging="360"/>
+      </w:pPr>
+    </w:lvl>
+    <w:lvl w:ilvl="5" w:tplc="0409001B" w:tentative="1">
+      <w:start w:val="1"/>
+      <w:numFmt w:val="lowerRoman"/>
+      <w:lvlText w:val="%6."/>
+      <w:lvlJc w:val="right"/>
+      <w:pPr>
+        <w:ind w:left="4320" w:hanging="180"/>
+      </w:pPr>
+    </w:lvl>
+    <w:lvl w:ilvl="6" w:tplc="0409000F" w:tentative="1">
+      <w:start w:val="1"/>
+      <w:numFmt w:val="decimal"/>
+      <w:lvlText w:val="%7."/>
+      <w:lvlJc w:val="left"/>
+      <w:pPr>
+        <w:ind w:left="5040" w:hanging="360"/>
+      </w:pPr>
+    </w:lvl>
+    <w:lvl w:ilvl="7" w:tplc="04090019" w:tentative="1">
+      <w:start w:val="1"/>
+      <w:numFmt w:val="lowerLetter"/>
+      <w:lvlText w:val="%8."/>
+      <w:lvlJc w:val="left"/>
+      <w:pPr>
+        <w:ind w:left="5760" w:hanging="360"/>
+      </w:pPr>
+    </w:lvl>
+    <w:lvl w:ilvl="8" w:tplc="0409001B" w:tentative="1">
+      <w:start w:val="1"/>
+      <w:numFmt w:val="lowerRoman"/>
+      <w:lvlText w:val="%9."/>
+      <w:lvlJc w:val="right"/>
+      <w:pPr>
+        <w:ind w:left="6480" w:hanging="180"/>
+      </w:pPr>
+    </w:lvl>
+  </w:abstractNum>
   <w:num w:numId="1">
     <w:abstractNumId w:val="0"/>
   </w:num>
   <w:num w:numId="2">
     <w:abstractNumId w:val="1"/>
+  </w:num>
+  <w:num w:numId="3">
+    <w:abstractNumId w:val="2"/>
   </w:num>
 </w:numbering>
 </file>

</xml_diff>

<commit_message>
Edited README for milestone 2
</commit_message>
<xml_diff>
--- a/README.docx
+++ b/README.docx
@@ -51,74 +51,42 @@
           <w:b/>
           <w:u w:val="single"/>
         </w:rPr>
-        <w:t>Motivation</w:t>
+        <w:t>Project Scope</w:t>
       </w:r>
       <w:r>
         <w:rPr>
           <w:b/>
           <w:u w:val="single"/>
         </w:rPr>
-        <w:t xml:space="preserve"> and project idea</w:t>
-      </w:r>
-      <w:r>
+        <w:t>:</w:t>
+      </w:r>
+    </w:p>
+    <w:p>
+      <w:pPr>
+        <w:spacing w:line="276" w:lineRule="auto"/>
+        <w:jc w:val="both"/>
+      </w:pPr>
+      <w:r>
+        <w:t>A</w:t>
+      </w:r>
+      <w:r>
+        <w:t>n interactive android application which serves as a vehicle to allow students to book, join, and gain from various study sessions occurring across the campus. Moreover, apart from being used as a platform to organise study sessions between various groups of students across NUS. It gives NUS students, especially undergraduates and freshmen, the ability to collaborate and consolidate their strengths and weaknesses within certain areas of their academic learning.</w:t>
+      </w:r>
+    </w:p>
+    <w:p>
+      <w:pPr>
+        <w:spacing w:line="276" w:lineRule="auto"/>
         <w:rPr>
           <w:b/>
           <w:u w:val="single"/>
         </w:rPr>
-        <w:t>:</w:t>
-      </w:r>
-    </w:p>
-    <w:p>
-      <w:pPr>
-        <w:spacing w:line="276" w:lineRule="auto"/>
-        <w:jc w:val="both"/>
-      </w:pPr>
-      <w:r>
-        <w:t xml:space="preserve">During our freshmen year, </w:t>
-      </w:r>
-      <w:r>
-        <w:t>content in many modules was heavy, challenging, and unknown, leaving many of us struggling. Having a platform to engage wit</w:t>
-      </w:r>
-      <w:r>
-        <w:t>h</w:t>
-      </w:r>
-      <w:r>
-        <w:t xml:space="preserve"> seniors and other students familiar with our course module would have been extremely beneficial, especially considering many professors and lecturers may not have the time or resources to cater to every students’ needs.</w:t>
-      </w:r>
-      <w:r>
-        <w:t xml:space="preserve"> </w:t>
-      </w:r>
-    </w:p>
-    <w:p>
-      <w:pPr>
-        <w:spacing w:line="276" w:lineRule="auto"/>
-        <w:jc w:val="both"/>
-      </w:pPr>
-      <w:r>
-        <w:t>Hence, we have decided to create an interactive android application which serves as a vehicle to allow students to book, join, and gain from various study sessions occurring across the campus. Moreover, apart from being used as a platform to organise study sessions between various groups of students across NUS. It gives NUS students, especially undergraduates and freshmen, the ability to collaborate and consolidate their strengths and weaknesses within certain areas of their academic learning.</w:t>
-      </w:r>
-    </w:p>
-    <w:p>
-      <w:pPr>
-        <w:spacing w:line="276" w:lineRule="auto"/>
+      </w:pPr>
+      <w:r>
         <w:rPr>
           <w:b/>
           <w:u w:val="single"/>
         </w:rPr>
-      </w:pPr>
-      <w:r>
-        <w:rPr>
-          <w:b/>
-          <w:u w:val="single"/>
-        </w:rPr>
-        <w:t>Functionalities</w:t>
-      </w:r>
-      <w:r>
-        <w:rPr>
-          <w:b/>
-          <w:u w:val="single"/>
-        </w:rPr>
-        <w:t xml:space="preserve"> and features</w:t>
+        <w:t>Core Features Developed</w:t>
       </w:r>
       <w:r>
         <w:rPr>
@@ -133,12 +101,16 @@
         <w:pStyle w:val="ListParagraph"/>
         <w:numPr>
           <w:ilvl w:val="0"/>
-          <w:numId w:val="1"/>
+          <w:numId w:val="4"/>
         </w:numPr>
         <w:spacing w:line="276" w:lineRule="auto"/>
-      </w:pPr>
-      <w:r>
-        <w:t>User authentication (username and password)</w:t>
+        <w:rPr>
+          <w:b/>
+          <w:u w:val="single"/>
+        </w:rPr>
+      </w:pPr>
+      <w:r>
+        <w:t>User Authentication (Log in with an email and password)</w:t>
       </w:r>
     </w:p>
     <w:p>
@@ -146,12 +118,16 @@
         <w:pStyle w:val="ListParagraph"/>
         <w:numPr>
           <w:ilvl w:val="0"/>
-          <w:numId w:val="1"/>
+          <w:numId w:val="4"/>
         </w:numPr>
         <w:spacing w:line="276" w:lineRule="auto"/>
-      </w:pPr>
-      <w:r>
-        <w:t xml:space="preserve">User details: modules taken </w:t>
+        <w:rPr>
+          <w:b/>
+          <w:u w:val="single"/>
+        </w:rPr>
+      </w:pPr>
+      <w:r>
+        <w:t>Sign in and create a profile page (Create an account with a username)</w:t>
       </w:r>
     </w:p>
     <w:p>
@@ -159,12 +135,18 @@
         <w:pStyle w:val="ListParagraph"/>
         <w:numPr>
           <w:ilvl w:val="0"/>
-          <w:numId w:val="1"/>
+          <w:numId w:val="4"/>
         </w:numPr>
         <w:spacing w:line="276" w:lineRule="auto"/>
       </w:pPr>
       <w:r>
-        <w:t>Creating and hosting study sessions</w:t>
+        <w:t>L</w:t>
+      </w:r>
+      <w:r>
+        <w:t>ogout butto</w:t>
+      </w:r>
+      <w:r>
+        <w:t>n</w:t>
       </w:r>
     </w:p>
     <w:p>
@@ -172,12 +154,16 @@
         <w:pStyle w:val="ListParagraph"/>
         <w:numPr>
           <w:ilvl w:val="0"/>
-          <w:numId w:val="1"/>
+          <w:numId w:val="4"/>
         </w:numPr>
         <w:spacing w:line="276" w:lineRule="auto"/>
-      </w:pPr>
-      <w:r>
-        <w:t>Using CRUD in conjunction with Firebase to keep track of students’ details (basic database for storage)</w:t>
+        <w:rPr>
+          <w:b/>
+          <w:u w:val="single"/>
+        </w:rPr>
+      </w:pPr>
+      <w:r>
+        <w:t>A tab to show a list of joinable sessions</w:t>
       </w:r>
     </w:p>
     <w:p>
@@ -185,12 +171,117 @@
         <w:pStyle w:val="ListParagraph"/>
         <w:numPr>
           <w:ilvl w:val="0"/>
-          <w:numId w:val="1"/>
+          <w:numId w:val="4"/>
         </w:numPr>
         <w:spacing w:line="276" w:lineRule="auto"/>
-      </w:pPr>
-      <w:r>
-        <w:t>Listing of all current study sessions</w:t>
+        <w:rPr>
+          <w:b/>
+          <w:u w:val="single"/>
+        </w:rPr>
+      </w:pPr>
+      <w:r>
+        <w:t>Tapping on a session on the list will prompt a question asking if the user wants to join the session</w:t>
+      </w:r>
+    </w:p>
+    <w:p>
+      <w:pPr>
+        <w:pStyle w:val="ListParagraph"/>
+        <w:numPr>
+          <w:ilvl w:val="0"/>
+          <w:numId w:val="4"/>
+        </w:numPr>
+        <w:spacing w:line="276" w:lineRule="auto"/>
+        <w:rPr>
+          <w:b/>
+          <w:u w:val="single"/>
+        </w:rPr>
+      </w:pPr>
+      <w:r>
+        <w:t>A tab to show a list of sessions the user has joined</w:t>
+      </w:r>
+    </w:p>
+    <w:p>
+      <w:pPr>
+        <w:pStyle w:val="ListParagraph"/>
+        <w:numPr>
+          <w:ilvl w:val="0"/>
+          <w:numId w:val="4"/>
+        </w:numPr>
+        <w:spacing w:line="276" w:lineRule="auto"/>
+        <w:rPr>
+          <w:b/>
+          <w:u w:val="single"/>
+        </w:rPr>
+      </w:pPr>
+      <w:r>
+        <w:t>A tab to show a list of sessions the user has hosted</w:t>
+      </w:r>
+    </w:p>
+    <w:p>
+      <w:pPr>
+        <w:pStyle w:val="ListParagraph"/>
+        <w:numPr>
+          <w:ilvl w:val="0"/>
+          <w:numId w:val="4"/>
+        </w:numPr>
+        <w:spacing w:line="276" w:lineRule="auto"/>
+      </w:pPr>
+      <w:r>
+        <w:t>Session creation by the user</w:t>
+      </w:r>
+    </w:p>
+    <w:p>
+      <w:pPr>
+        <w:spacing w:line="276" w:lineRule="auto"/>
+        <w:rPr>
+          <w:b/>
+          <w:u w:val="single"/>
+        </w:rPr>
+      </w:pPr>
+      <w:r>
+        <w:rPr>
+          <w:b/>
+          <w:u w:val="single"/>
+        </w:rPr>
+        <w:t>Problems Encountered</w:t>
+      </w:r>
+    </w:p>
+    <w:p>
+      <w:pPr>
+        <w:spacing w:line="276" w:lineRule="auto"/>
+      </w:pPr>
+      <w:r>
+        <w:t xml:space="preserve">The main problem we have faced during prototyping is our lack of knowledge about the Java language. Although we </w:t>
+      </w:r>
+      <w:r>
+        <w:t>can</w:t>
+      </w:r>
+      <w:r>
+        <w:t xml:space="preserve"> </w:t>
+      </w:r>
+      <w:r>
+        <w:t>understand the logic and code out our various features, they are often plagued with bugs. Debugging the application is a hassle as we do not know the exact location of our code which causes the bug.</w:t>
+      </w:r>
+    </w:p>
+    <w:p>
+      <w:pPr>
+        <w:spacing w:line="276" w:lineRule="auto"/>
+      </w:pPr>
+      <w:r>
+        <w:t>We also faced problems in designing the layout of the application. The layout appears differently on different computers and it is difficult to pinpoint where the problem arises. This would cause a lot of difficulty especially if we are not able to meet often due to personal schedules.</w:t>
+      </w:r>
+    </w:p>
+    <w:p>
+      <w:pPr>
+        <w:spacing w:line="276" w:lineRule="auto"/>
+      </w:pPr>
+      <w:r>
+        <w:t>Lastly, we are still unsure of ho</w:t>
+      </w:r>
+      <w:bookmarkStart w:id="0" w:name="_GoBack"/>
+      <w:bookmarkEnd w:id="0"/>
+      <w:r>
+        <w:t>w to utilise git properly and thus have faced a few problems in version control.</w:t>
       </w:r>
     </w:p>
     <w:p>
@@ -366,41 +457,12 @@
         <w:spacing w:line="276" w:lineRule="auto"/>
       </w:pPr>
       <w:r>
+        <w:lastRenderedPageBreak/>
         <w:t>Week 10:</w:t>
       </w:r>
       <w:r>
         <w:t xml:space="preserve"> refine both frontend and backend, with emphasis on frontend development</w:t>
       </w:r>
-    </w:p>
-    <w:p>
-      <w:pPr>
-        <w:spacing w:line="276" w:lineRule="auto"/>
-      </w:pPr>
-    </w:p>
-    <w:p>
-      <w:pPr>
-        <w:spacing w:line="276" w:lineRule="auto"/>
-      </w:pPr>
-    </w:p>
-    <w:p>
-      <w:pPr>
-        <w:spacing w:line="276" w:lineRule="auto"/>
-      </w:pPr>
-    </w:p>
-    <w:p>
-      <w:pPr>
-        <w:spacing w:line="276" w:lineRule="auto"/>
-      </w:pPr>
-    </w:p>
-    <w:p>
-      <w:pPr>
-        <w:spacing w:line="276" w:lineRule="auto"/>
-      </w:pPr>
-    </w:p>
-    <w:p>
-      <w:pPr>
-        <w:spacing w:line="276" w:lineRule="auto"/>
-      </w:pPr>
     </w:p>
     <w:p>
       <w:pPr>
@@ -417,7 +479,6 @@
           <w:bCs/>
           <w:u w:val="single"/>
         </w:rPr>
-        <w:lastRenderedPageBreak/>
         <w:t>Task list for designing the system:</w:t>
       </w:r>
     </w:p>
@@ -935,8 +996,6 @@
           <w:u w:val="single"/>
         </w:rPr>
       </w:pPr>
-      <w:bookmarkStart w:id="0" w:name="_GoBack"/>
-      <w:bookmarkEnd w:id="0"/>
     </w:p>
     <w:sectPr>
       <w:pgSz w:w="11906" w:h="16838"/>
@@ -951,6 +1010,230 @@
 <file path=word/numbering.xml><?xml version="1.0" encoding="utf-8"?>
 <w:numbering xmlns:wpc="http://schemas.microsoft.com/office/word/2010/wordprocessingCanvas" xmlns:cx="http://schemas.microsoft.com/office/drawing/2014/chartex" xmlns:cx1="http://schemas.microsoft.com/office/drawing/2015/9/8/chartex" xmlns:cx2="http://schemas.microsoft.com/office/drawing/2015/10/21/chartex" xmlns:cx3="http://schemas.microsoft.com/office/drawing/2016/5/9/chartex" xmlns:cx4="http://schemas.microsoft.com/office/drawing/2016/5/10/chartex" xmlns:cx5="http://schemas.microsoft.com/office/drawing/2016/5/11/chartex" xmlns:cx6="http://schemas.microsoft.com/office/drawing/2016/5/12/chartex" xmlns:cx7="http://schemas.microsoft.com/office/drawing/2016/5/13/chartex" xmlns:cx8="http://schemas.microsoft.com/office/drawing/2016/5/14/chartex" xmlns:mc="http://schemas.openxmlformats.org/markup-compatibility/2006" xmlns:aink="http://schemas.microsoft.com/office/drawing/2016/ink" xmlns:am3d="http://schemas.microsoft.com/office/drawing/2017/model3d" xmlns:o="urn:schemas-microsoft-com:office:office" xmlns:r="http://schemas.openxmlformats.org/officeDocument/2006/relationships" xmlns:m="http://schemas.openxmlformats.org/officeDocument/2006/math" xmlns:v="urn:schemas-microsoft-com:vml" xmlns:wp14="http://schemas.microsoft.com/office/word/2010/wordprocessingDrawing" xmlns:wp="http://schemas.openxmlformats.org/drawingml/2006/wordprocessingDrawing" xmlns:w10="urn:schemas-microsoft-com:office:word" xmlns:w="http://schemas.openxmlformats.org/wordprocessingml/2006/main" xmlns:w14="http://schemas.microsoft.com/office/word/2010/wordml" xmlns:w15="http://schemas.microsoft.com/office/word/2012/wordml" xmlns:w16cid="http://schemas.microsoft.com/office/word/2016/wordml/cid" xmlns:w16se="http://schemas.microsoft.com/office/word/2015/wordml/symex" xmlns:wpg="http://schemas.microsoft.com/office/word/2010/wordprocessingGroup" xmlns:wpi="http://schemas.microsoft.com/office/word/2010/wordprocessingInk" xmlns:wne="http://schemas.microsoft.com/office/word/2006/wordml" xmlns:wps="http://schemas.microsoft.com/office/word/2010/wordprocessingShape" mc:Ignorable="w14 w15 w16se w16cid wp14">
   <w:abstractNum w:abstractNumId="0" w15:restartNumberingAfterBreak="0">
+    <w:nsid w:val="00346D7F"/>
+    <w:multiLevelType w:val="hybridMultilevel"/>
+    <w:tmpl w:val="26E22906"/>
+    <w:lvl w:ilvl="0" w:tplc="FDFA1F3A">
+      <w:numFmt w:val="bullet"/>
+      <w:lvlText w:val="-"/>
+      <w:lvlJc w:val="left"/>
+      <w:pPr>
+        <w:ind w:left="720" w:hanging="360"/>
+      </w:pPr>
+      <w:rPr>
+        <w:rFonts w:ascii="Calibri" w:eastAsiaTheme="minorHAnsi" w:hAnsi="Calibri" w:cs="Calibri" w:hint="default"/>
+      </w:rPr>
+    </w:lvl>
+    <w:lvl w:ilvl="1" w:tplc="48090003" w:tentative="1">
+      <w:start w:val="1"/>
+      <w:numFmt w:val="bullet"/>
+      <w:lvlText w:val="o"/>
+      <w:lvlJc w:val="left"/>
+      <w:pPr>
+        <w:ind w:left="1440" w:hanging="360"/>
+      </w:pPr>
+      <w:rPr>
+        <w:rFonts w:ascii="Courier New" w:hAnsi="Courier New" w:cs="Courier New" w:hint="default"/>
+      </w:rPr>
+    </w:lvl>
+    <w:lvl w:ilvl="2" w:tplc="48090005" w:tentative="1">
+      <w:start w:val="1"/>
+      <w:numFmt w:val="bullet"/>
+      <w:lvlText w:val=""/>
+      <w:lvlJc w:val="left"/>
+      <w:pPr>
+        <w:ind w:left="2160" w:hanging="360"/>
+      </w:pPr>
+      <w:rPr>
+        <w:rFonts w:ascii="Wingdings" w:hAnsi="Wingdings" w:hint="default"/>
+      </w:rPr>
+    </w:lvl>
+    <w:lvl w:ilvl="3" w:tplc="48090001" w:tentative="1">
+      <w:start w:val="1"/>
+      <w:numFmt w:val="bullet"/>
+      <w:lvlText w:val=""/>
+      <w:lvlJc w:val="left"/>
+      <w:pPr>
+        <w:ind w:left="2880" w:hanging="360"/>
+      </w:pPr>
+      <w:rPr>
+        <w:rFonts w:ascii="Symbol" w:hAnsi="Symbol" w:hint="default"/>
+      </w:rPr>
+    </w:lvl>
+    <w:lvl w:ilvl="4" w:tplc="48090003" w:tentative="1">
+      <w:start w:val="1"/>
+      <w:numFmt w:val="bullet"/>
+      <w:lvlText w:val="o"/>
+      <w:lvlJc w:val="left"/>
+      <w:pPr>
+        <w:ind w:left="3600" w:hanging="360"/>
+      </w:pPr>
+      <w:rPr>
+        <w:rFonts w:ascii="Courier New" w:hAnsi="Courier New" w:cs="Courier New" w:hint="default"/>
+      </w:rPr>
+    </w:lvl>
+    <w:lvl w:ilvl="5" w:tplc="48090005" w:tentative="1">
+      <w:start w:val="1"/>
+      <w:numFmt w:val="bullet"/>
+      <w:lvlText w:val=""/>
+      <w:lvlJc w:val="left"/>
+      <w:pPr>
+        <w:ind w:left="4320" w:hanging="360"/>
+      </w:pPr>
+      <w:rPr>
+        <w:rFonts w:ascii="Wingdings" w:hAnsi="Wingdings" w:hint="default"/>
+      </w:rPr>
+    </w:lvl>
+    <w:lvl w:ilvl="6" w:tplc="48090001" w:tentative="1">
+      <w:start w:val="1"/>
+      <w:numFmt w:val="bullet"/>
+      <w:lvlText w:val=""/>
+      <w:lvlJc w:val="left"/>
+      <w:pPr>
+        <w:ind w:left="5040" w:hanging="360"/>
+      </w:pPr>
+      <w:rPr>
+        <w:rFonts w:ascii="Symbol" w:hAnsi="Symbol" w:hint="default"/>
+      </w:rPr>
+    </w:lvl>
+    <w:lvl w:ilvl="7" w:tplc="48090003" w:tentative="1">
+      <w:start w:val="1"/>
+      <w:numFmt w:val="bullet"/>
+      <w:lvlText w:val="o"/>
+      <w:lvlJc w:val="left"/>
+      <w:pPr>
+        <w:ind w:left="5760" w:hanging="360"/>
+      </w:pPr>
+      <w:rPr>
+        <w:rFonts w:ascii="Courier New" w:hAnsi="Courier New" w:cs="Courier New" w:hint="default"/>
+      </w:rPr>
+    </w:lvl>
+    <w:lvl w:ilvl="8" w:tplc="48090005" w:tentative="1">
+      <w:start w:val="1"/>
+      <w:numFmt w:val="bullet"/>
+      <w:lvlText w:val=""/>
+      <w:lvlJc w:val="left"/>
+      <w:pPr>
+        <w:ind w:left="6480" w:hanging="360"/>
+      </w:pPr>
+      <w:rPr>
+        <w:rFonts w:ascii="Wingdings" w:hAnsi="Wingdings" w:hint="default"/>
+      </w:rPr>
+    </w:lvl>
+  </w:abstractNum>
+  <w:abstractNum w:abstractNumId="1" w15:restartNumberingAfterBreak="0">
+    <w:nsid w:val="078770D6"/>
+    <w:multiLevelType w:val="hybridMultilevel"/>
+    <w:tmpl w:val="21760F92"/>
+    <w:lvl w:ilvl="0" w:tplc="FDFA1F3A">
+      <w:numFmt w:val="bullet"/>
+      <w:lvlText w:val="-"/>
+      <w:lvlJc w:val="left"/>
+      <w:pPr>
+        <w:ind w:left="720" w:hanging="360"/>
+      </w:pPr>
+      <w:rPr>
+        <w:rFonts w:ascii="Calibri" w:eastAsiaTheme="minorHAnsi" w:hAnsi="Calibri" w:cs="Calibri" w:hint="default"/>
+      </w:rPr>
+    </w:lvl>
+    <w:lvl w:ilvl="1" w:tplc="48090003" w:tentative="1">
+      <w:start w:val="1"/>
+      <w:numFmt w:val="bullet"/>
+      <w:lvlText w:val="o"/>
+      <w:lvlJc w:val="left"/>
+      <w:pPr>
+        <w:ind w:left="1440" w:hanging="360"/>
+      </w:pPr>
+      <w:rPr>
+        <w:rFonts w:ascii="Courier New" w:hAnsi="Courier New" w:cs="Courier New" w:hint="default"/>
+      </w:rPr>
+    </w:lvl>
+    <w:lvl w:ilvl="2" w:tplc="48090005" w:tentative="1">
+      <w:start w:val="1"/>
+      <w:numFmt w:val="bullet"/>
+      <w:lvlText w:val=""/>
+      <w:lvlJc w:val="left"/>
+      <w:pPr>
+        <w:ind w:left="2160" w:hanging="360"/>
+      </w:pPr>
+      <w:rPr>
+        <w:rFonts w:ascii="Wingdings" w:hAnsi="Wingdings" w:hint="default"/>
+      </w:rPr>
+    </w:lvl>
+    <w:lvl w:ilvl="3" w:tplc="48090001" w:tentative="1">
+      <w:start w:val="1"/>
+      <w:numFmt w:val="bullet"/>
+      <w:lvlText w:val=""/>
+      <w:lvlJc w:val="left"/>
+      <w:pPr>
+        <w:ind w:left="2880" w:hanging="360"/>
+      </w:pPr>
+      <w:rPr>
+        <w:rFonts w:ascii="Symbol" w:hAnsi="Symbol" w:hint="default"/>
+      </w:rPr>
+    </w:lvl>
+    <w:lvl w:ilvl="4" w:tplc="48090003" w:tentative="1">
+      <w:start w:val="1"/>
+      <w:numFmt w:val="bullet"/>
+      <w:lvlText w:val="o"/>
+      <w:lvlJc w:val="left"/>
+      <w:pPr>
+        <w:ind w:left="3600" w:hanging="360"/>
+      </w:pPr>
+      <w:rPr>
+        <w:rFonts w:ascii="Courier New" w:hAnsi="Courier New" w:cs="Courier New" w:hint="default"/>
+      </w:rPr>
+    </w:lvl>
+    <w:lvl w:ilvl="5" w:tplc="48090005" w:tentative="1">
+      <w:start w:val="1"/>
+      <w:numFmt w:val="bullet"/>
+      <w:lvlText w:val=""/>
+      <w:lvlJc w:val="left"/>
+      <w:pPr>
+        <w:ind w:left="4320" w:hanging="360"/>
+      </w:pPr>
+      <w:rPr>
+        <w:rFonts w:ascii="Wingdings" w:hAnsi="Wingdings" w:hint="default"/>
+      </w:rPr>
+    </w:lvl>
+    <w:lvl w:ilvl="6" w:tplc="48090001" w:tentative="1">
+      <w:start w:val="1"/>
+      <w:numFmt w:val="bullet"/>
+      <w:lvlText w:val=""/>
+      <w:lvlJc w:val="left"/>
+      <w:pPr>
+        <w:ind w:left="5040" w:hanging="360"/>
+      </w:pPr>
+      <w:rPr>
+        <w:rFonts w:ascii="Symbol" w:hAnsi="Symbol" w:hint="default"/>
+      </w:rPr>
+    </w:lvl>
+    <w:lvl w:ilvl="7" w:tplc="48090003" w:tentative="1">
+      <w:start w:val="1"/>
+      <w:numFmt w:val="bullet"/>
+      <w:lvlText w:val="o"/>
+      <w:lvlJc w:val="left"/>
+      <w:pPr>
+        <w:ind w:left="5760" w:hanging="360"/>
+      </w:pPr>
+      <w:rPr>
+        <w:rFonts w:ascii="Courier New" w:hAnsi="Courier New" w:cs="Courier New" w:hint="default"/>
+      </w:rPr>
+    </w:lvl>
+    <w:lvl w:ilvl="8" w:tplc="48090005" w:tentative="1">
+      <w:start w:val="1"/>
+      <w:numFmt w:val="bullet"/>
+      <w:lvlText w:val=""/>
+      <w:lvlJc w:val="left"/>
+      <w:pPr>
+        <w:ind w:left="6480" w:hanging="360"/>
+      </w:pPr>
+      <w:rPr>
+        <w:rFonts w:ascii="Wingdings" w:hAnsi="Wingdings" w:hint="default"/>
+      </w:rPr>
+    </w:lvl>
+  </w:abstractNum>
+  <w:abstractNum w:abstractNumId="2" w15:restartNumberingAfterBreak="0">
     <w:nsid w:val="0FB41AFF"/>
     <w:multiLevelType w:val="hybridMultilevel"/>
     <w:tmpl w:val="586A6D10"/>
@@ -1062,7 +1345,7 @@
       </w:rPr>
     </w:lvl>
   </w:abstractNum>
-  <w:abstractNum w:abstractNumId="1" w15:restartNumberingAfterBreak="0">
+  <w:abstractNum w:abstractNumId="3" w15:restartNumberingAfterBreak="0">
     <w:nsid w:val="39BE5CC4"/>
     <w:multiLevelType w:val="hybridMultilevel"/>
     <w:tmpl w:val="195C3290"/>
@@ -1174,7 +1457,7 @@
       </w:rPr>
     </w:lvl>
   </w:abstractNum>
-  <w:abstractNum w:abstractNumId="2" w15:restartNumberingAfterBreak="0">
+  <w:abstractNum w:abstractNumId="4" w15:restartNumberingAfterBreak="0">
     <w:nsid w:val="3CB35276"/>
     <w:multiLevelType w:val="hybridMultilevel"/>
     <w:tmpl w:val="E1CA869E"/>
@@ -1264,13 +1547,19 @@
     </w:lvl>
   </w:abstractNum>
   <w:num w:numId="1">
+    <w:abstractNumId w:val="2"/>
+  </w:num>
+  <w:num w:numId="2">
+    <w:abstractNumId w:val="3"/>
+  </w:num>
+  <w:num w:numId="3">
+    <w:abstractNumId w:val="4"/>
+  </w:num>
+  <w:num w:numId="4">
     <w:abstractNumId w:val="0"/>
   </w:num>
-  <w:num w:numId="2">
+  <w:num w:numId="5">
     <w:abstractNumId w:val="1"/>
-  </w:num>
-  <w:num w:numId="3">
-    <w:abstractNumId w:val="2"/>
   </w:num>
 </w:numbering>
 </file>

</xml_diff>

<commit_message>
Added module information and changed README file
</commit_message>
<xml_diff>
--- a/README.docx
+++ b/README.docx
@@ -5,17 +5,29 @@
     <w:p>
       <w:pPr>
         <w:spacing w:line="276" w:lineRule="auto"/>
-      </w:pPr>
-    </w:p>
-    <w:p>
-      <w:pPr>
-        <w:spacing w:line="276" w:lineRule="auto"/>
-      </w:pPr>
-      <w:r>
+        <w:jc w:val="both"/>
+        <w:rPr>
+          <w:rFonts w:ascii="Times" w:hAnsi="Times"/>
+        </w:rPr>
+      </w:pPr>
+    </w:p>
+    <w:p>
+      <w:pPr>
+        <w:spacing w:line="276" w:lineRule="auto"/>
+        <w:jc w:val="both"/>
+        <w:rPr>
+          <w:rFonts w:ascii="Times" w:hAnsi="Times"/>
+        </w:rPr>
+      </w:pPr>
+      <w:r>
+        <w:rPr>
+          <w:rFonts w:ascii="Times" w:hAnsi="Times"/>
+        </w:rPr>
         <w:t xml:space="preserve">Proposed Level of Achievement: </w:t>
       </w:r>
       <w:r>
         <w:rPr>
+          <w:rFonts w:ascii="Times" w:hAnsi="Times"/>
           <w:b/>
         </w:rPr>
         <w:t>Gemini</w:t>
@@ -24,15 +36,21 @@
     <w:p>
       <w:pPr>
         <w:spacing w:line="276" w:lineRule="auto"/>
-        <w:rPr>
+        <w:jc w:val="both"/>
+        <w:rPr>
+          <w:rFonts w:ascii="Times" w:hAnsi="Times"/>
           <w:b/>
         </w:rPr>
       </w:pPr>
       <w:r>
+        <w:rPr>
+          <w:rFonts w:ascii="Times" w:hAnsi="Times"/>
+        </w:rPr>
         <w:t xml:space="preserve">Target Audience: </w:t>
       </w:r>
       <w:r>
         <w:rPr>
+          <w:rFonts w:ascii="Times" w:hAnsi="Times"/>
           <w:b/>
         </w:rPr>
         <w:t>Members of NUS (freshmen especially)</w:t>
@@ -41,13 +59,16 @@
     <w:p>
       <w:pPr>
         <w:spacing w:line="276" w:lineRule="auto"/>
-        <w:rPr>
+        <w:jc w:val="both"/>
+        <w:rPr>
+          <w:rFonts w:ascii="Times" w:hAnsi="Times"/>
           <w:b/>
           <w:u w:val="single"/>
         </w:rPr>
       </w:pPr>
       <w:r>
         <w:rPr>
+          <w:rFonts w:ascii="Times" w:hAnsi="Times"/>
           <w:b/>
           <w:u w:val="single"/>
         </w:rPr>
@@ -55,6 +76,7 @@
       </w:r>
       <w:r>
         <w:rPr>
+          <w:rFonts w:ascii="Times" w:hAnsi="Times"/>
           <w:b/>
           <w:u w:val="single"/>
         </w:rPr>
@@ -65,24 +87,36 @@
       <w:pPr>
         <w:spacing w:line="276" w:lineRule="auto"/>
         <w:jc w:val="both"/>
-      </w:pPr>
-      <w:r>
+        <w:rPr>
+          <w:rFonts w:ascii="Times" w:hAnsi="Times"/>
+        </w:rPr>
+      </w:pPr>
+      <w:r>
+        <w:rPr>
+          <w:rFonts w:ascii="Times" w:hAnsi="Times"/>
+        </w:rPr>
         <w:t>A</w:t>
       </w:r>
       <w:r>
+        <w:rPr>
+          <w:rFonts w:ascii="Times" w:hAnsi="Times"/>
+        </w:rPr>
         <w:t>n interactive android application which serves as a vehicle to allow students to book, join, and gain from various study sessions occurring across the campus. Moreover, apart from being used as a platform to organise study sessions between various groups of students across NUS. It gives NUS students, especially undergraduates and freshmen, the ability to collaborate and consolidate their strengths and weaknesses within certain areas of their academic learning.</w:t>
       </w:r>
     </w:p>
     <w:p>
       <w:pPr>
         <w:spacing w:line="276" w:lineRule="auto"/>
-        <w:rPr>
+        <w:jc w:val="both"/>
+        <w:rPr>
+          <w:rFonts w:ascii="Times" w:hAnsi="Times"/>
           <w:b/>
           <w:u w:val="single"/>
         </w:rPr>
       </w:pPr>
       <w:r>
         <w:rPr>
+          <w:rFonts w:ascii="Times" w:hAnsi="Times"/>
           <w:b/>
           <w:u w:val="single"/>
         </w:rPr>
@@ -90,6 +124,7 @@
       </w:r>
       <w:r>
         <w:rPr>
+          <w:rFonts w:ascii="Times" w:hAnsi="Times"/>
           <w:b/>
           <w:u w:val="single"/>
         </w:rPr>
@@ -104,12 +139,17 @@
           <w:numId w:val="4"/>
         </w:numPr>
         <w:spacing w:line="276" w:lineRule="auto"/>
-        <w:rPr>
+        <w:jc w:val="both"/>
+        <w:rPr>
+          <w:rFonts w:ascii="Times" w:hAnsi="Times"/>
           <w:b/>
           <w:u w:val="single"/>
         </w:rPr>
       </w:pPr>
       <w:r>
+        <w:rPr>
+          <w:rFonts w:ascii="Times" w:hAnsi="Times"/>
+        </w:rPr>
         <w:t>User Authentication (Log in with an email and password)</w:t>
       </w:r>
     </w:p>
@@ -121,13 +161,18 @@
           <w:numId w:val="4"/>
         </w:numPr>
         <w:spacing w:line="276" w:lineRule="auto"/>
-        <w:rPr>
+        <w:jc w:val="both"/>
+        <w:rPr>
+          <w:rFonts w:ascii="Times" w:hAnsi="Times"/>
           <w:b/>
           <w:u w:val="single"/>
         </w:rPr>
       </w:pPr>
       <w:r>
-        <w:t>Sign in and create a profile page (Create an account with a username)</w:t>
+        <w:rPr>
+          <w:rFonts w:ascii="Times" w:hAnsi="Times"/>
+        </w:rPr>
+        <w:t xml:space="preserve">Create user profile </w:t>
       </w:r>
     </w:p>
     <w:p>
@@ -138,15 +183,16 @@
           <w:numId w:val="4"/>
         </w:numPr>
         <w:spacing w:line="276" w:lineRule="auto"/>
-      </w:pPr>
-      <w:r>
-        <w:t>L</w:t>
-      </w:r>
-      <w:r>
-        <w:t>ogout butto</w:t>
-      </w:r>
-      <w:r>
-        <w:t>n</w:t>
+        <w:jc w:val="both"/>
+        <w:rPr>
+          <w:rFonts w:ascii="Times" w:hAnsi="Times"/>
+        </w:rPr>
+      </w:pPr>
+      <w:r>
+        <w:rPr>
+          <w:rFonts w:ascii="Times" w:hAnsi="Times"/>
+        </w:rPr>
+        <w:t>Logout of current user profile</w:t>
       </w:r>
     </w:p>
     <w:p>
@@ -157,13 +203,24 @@
           <w:numId w:val="4"/>
         </w:numPr>
         <w:spacing w:line="276" w:lineRule="auto"/>
-        <w:rPr>
+        <w:jc w:val="both"/>
+        <w:rPr>
+          <w:rFonts w:ascii="Times" w:hAnsi="Times"/>
           <w:b/>
           <w:u w:val="single"/>
         </w:rPr>
       </w:pPr>
       <w:r>
+        <w:rPr>
+          <w:rFonts w:ascii="Times" w:hAnsi="Times"/>
+        </w:rPr>
         <w:t>A tab to show a list of joinable sessions</w:t>
+      </w:r>
+      <w:r>
+        <w:rPr>
+          <w:rFonts w:ascii="Times" w:hAnsi="Times"/>
+        </w:rPr>
+        <w:t xml:space="preserve">, each session can be joined by the </w:t>
       </w:r>
     </w:p>
     <w:p>
@@ -174,12 +231,17 @@
           <w:numId w:val="4"/>
         </w:numPr>
         <w:spacing w:line="276" w:lineRule="auto"/>
-        <w:rPr>
+        <w:jc w:val="both"/>
+        <w:rPr>
+          <w:rFonts w:ascii="Times" w:hAnsi="Times"/>
           <w:b/>
           <w:u w:val="single"/>
         </w:rPr>
       </w:pPr>
       <w:r>
+        <w:rPr>
+          <w:rFonts w:ascii="Times" w:hAnsi="Times"/>
+        </w:rPr>
         <w:t>Tapping on a session on the list will prompt a question asking if the user wants to join the session</w:t>
       </w:r>
     </w:p>
@@ -191,12 +253,17 @@
           <w:numId w:val="4"/>
         </w:numPr>
         <w:spacing w:line="276" w:lineRule="auto"/>
-        <w:rPr>
+        <w:jc w:val="both"/>
+        <w:rPr>
+          <w:rFonts w:ascii="Times" w:hAnsi="Times"/>
           <w:b/>
           <w:u w:val="single"/>
         </w:rPr>
       </w:pPr>
       <w:r>
+        <w:rPr>
+          <w:rFonts w:ascii="Times" w:hAnsi="Times"/>
+        </w:rPr>
         <w:t>A tab to show a list of sessions the user has joined</w:t>
       </w:r>
     </w:p>
@@ -208,12 +275,17 @@
           <w:numId w:val="4"/>
         </w:numPr>
         <w:spacing w:line="276" w:lineRule="auto"/>
-        <w:rPr>
+        <w:jc w:val="both"/>
+        <w:rPr>
+          <w:rFonts w:ascii="Times" w:hAnsi="Times"/>
           <w:b/>
           <w:u w:val="single"/>
         </w:rPr>
       </w:pPr>
       <w:r>
+        <w:rPr>
+          <w:rFonts w:ascii="Times" w:hAnsi="Times"/>
+        </w:rPr>
         <w:t>A tab to show a list of sessions the user has hosted</w:t>
       </w:r>
     </w:p>
@@ -225,21 +297,37 @@
           <w:numId w:val="4"/>
         </w:numPr>
         <w:spacing w:line="276" w:lineRule="auto"/>
-      </w:pPr>
-      <w:r>
-        <w:t>Session creation by the user</w:t>
-      </w:r>
-    </w:p>
-    <w:p>
-      <w:pPr>
-        <w:spacing w:line="276" w:lineRule="auto"/>
-        <w:rPr>
+        <w:jc w:val="both"/>
+        <w:rPr>
+          <w:rFonts w:ascii="Times" w:hAnsi="Times"/>
+        </w:rPr>
+      </w:pPr>
+      <w:r>
+        <w:rPr>
+          <w:rFonts w:ascii="Times" w:hAnsi="Times"/>
+        </w:rPr>
+        <w:t xml:space="preserve">Session </w:t>
+      </w:r>
+      <w:r>
+        <w:rPr>
+          <w:rFonts w:ascii="Times" w:hAnsi="Times"/>
+        </w:rPr>
+        <w:t>can be created by the user</w:t>
+      </w:r>
+    </w:p>
+    <w:p>
+      <w:pPr>
+        <w:spacing w:line="276" w:lineRule="auto"/>
+        <w:jc w:val="both"/>
+        <w:rPr>
+          <w:rFonts w:ascii="Times" w:hAnsi="Times"/>
           <w:b/>
           <w:u w:val="single"/>
         </w:rPr>
       </w:pPr>
       <w:r>
         <w:rPr>
+          <w:rFonts w:ascii="Times" w:hAnsi="Times"/>
           <w:b/>
           <w:u w:val="single"/>
         </w:rPr>
@@ -248,46 +336,314 @@
     </w:p>
     <w:p>
       <w:pPr>
-        <w:spacing w:line="276" w:lineRule="auto"/>
-      </w:pPr>
-      <w:r>
+        <w:pStyle w:val="ListParagraph"/>
+        <w:numPr>
+          <w:ilvl w:val="0"/>
+          <w:numId w:val="6"/>
+        </w:numPr>
+        <w:spacing w:line="276" w:lineRule="auto"/>
+        <w:jc w:val="both"/>
+        <w:rPr>
+          <w:rFonts w:ascii="Times" w:hAnsi="Times"/>
+          <w:u w:val="single"/>
+        </w:rPr>
+      </w:pPr>
+      <w:r>
+        <w:rPr>
+          <w:rFonts w:ascii="Times" w:hAnsi="Times"/>
+          <w:u w:val="single"/>
+        </w:rPr>
+        <w:t>Finding the location of bugs</w:t>
+      </w:r>
+    </w:p>
+    <w:p>
+      <w:pPr>
+        <w:pStyle w:val="ListParagraph"/>
+        <w:numPr>
+          <w:ilvl w:val="1"/>
+          <w:numId w:val="6"/>
+        </w:numPr>
+        <w:spacing w:line="276" w:lineRule="auto"/>
+        <w:jc w:val="both"/>
+        <w:rPr>
+          <w:rFonts w:ascii="Times" w:hAnsi="Times"/>
+        </w:rPr>
+      </w:pPr>
+      <w:r>
+        <w:rPr>
+          <w:rFonts w:ascii="Times" w:hAnsi="Times"/>
+        </w:rPr>
         <w:t xml:space="preserve">The main problem we have faced during prototyping is our lack of knowledge about the Java language. Although we </w:t>
       </w:r>
       <w:r>
+        <w:rPr>
+          <w:rFonts w:ascii="Times" w:hAnsi="Times"/>
+        </w:rPr>
         <w:t>can</w:t>
       </w:r>
       <w:r>
+        <w:rPr>
+          <w:rFonts w:ascii="Times" w:hAnsi="Times"/>
+        </w:rPr>
         <w:t xml:space="preserve"> </w:t>
       </w:r>
       <w:r>
-        <w:t>understand the logic and code out our various features, they are often plagued with bugs. Debugging the application is a hassle as we do not know the exact location of our code which causes the bug.</w:t>
-      </w:r>
-    </w:p>
-    <w:p>
-      <w:pPr>
-        <w:spacing w:line="276" w:lineRule="auto"/>
-      </w:pPr>
-      <w:r>
+        <w:rPr>
+          <w:rFonts w:ascii="Times" w:hAnsi="Times"/>
+        </w:rPr>
+        <w:t>un</w:t>
+      </w:r>
+      <w:r>
+        <w:rPr>
+          <w:rFonts w:ascii="Times" w:hAnsi="Times"/>
+        </w:rPr>
+        <w:t xml:space="preserve">derstand the logic and code for </w:t>
+      </w:r>
+      <w:r>
+        <w:rPr>
+          <w:rFonts w:ascii="Times" w:hAnsi="Times"/>
+        </w:rPr>
+        <w:t>our various features, they are often plagued with bugs. Debugging the application is a hassle as we do not know the exact location of our code which causes the bug.</w:t>
+      </w:r>
+    </w:p>
+    <w:p>
+      <w:pPr>
+        <w:pStyle w:val="ListParagraph"/>
+        <w:numPr>
+          <w:ilvl w:val="0"/>
+          <w:numId w:val="6"/>
+        </w:numPr>
+        <w:spacing w:line="276" w:lineRule="auto"/>
+        <w:jc w:val="both"/>
+        <w:rPr>
+          <w:rFonts w:ascii="Times" w:hAnsi="Times"/>
+          <w:u w:val="single"/>
+        </w:rPr>
+      </w:pPr>
+      <w:r>
+        <w:rPr>
+          <w:rFonts w:ascii="Times" w:hAnsi="Times"/>
+          <w:u w:val="single"/>
+        </w:rPr>
+        <w:t>Designing the layout</w:t>
+      </w:r>
+    </w:p>
+    <w:p>
+      <w:pPr>
+        <w:pStyle w:val="ListParagraph"/>
+        <w:numPr>
+          <w:ilvl w:val="1"/>
+          <w:numId w:val="6"/>
+        </w:numPr>
+        <w:spacing w:line="276" w:lineRule="auto"/>
+        <w:jc w:val="both"/>
+        <w:rPr>
+          <w:rFonts w:ascii="Times" w:hAnsi="Times"/>
+        </w:rPr>
+      </w:pPr>
+      <w:r>
+        <w:rPr>
+          <w:rFonts w:ascii="Times" w:hAnsi="Times"/>
+        </w:rPr>
         <w:t>We also faced problems in designing the layout of the application. The layout appears differently on different computers and it is difficult to pinpoint where the problem arises. This would cause a lot of difficulty especially if we are not able to meet often due to personal schedules.</w:t>
       </w:r>
     </w:p>
     <w:p>
       <w:pPr>
-        <w:spacing w:line="276" w:lineRule="auto"/>
-      </w:pPr>
-      <w:r>
-        <w:t>Lastly, we are still unsure of ho</w:t>
+        <w:pStyle w:val="ListParagraph"/>
+        <w:numPr>
+          <w:ilvl w:val="0"/>
+          <w:numId w:val="6"/>
+        </w:numPr>
+        <w:spacing w:line="276" w:lineRule="auto"/>
+        <w:jc w:val="both"/>
+        <w:rPr>
+          <w:rFonts w:ascii="Times" w:hAnsi="Times"/>
+          <w:u w:val="single"/>
+        </w:rPr>
+      </w:pPr>
+      <w:r>
+        <w:rPr>
+          <w:rFonts w:ascii="Times" w:hAnsi="Times"/>
+          <w:u w:val="single"/>
+        </w:rPr>
+        <w:t>Mastery over Version Control</w:t>
+      </w:r>
+    </w:p>
+    <w:p>
+      <w:pPr>
+        <w:pStyle w:val="ListParagraph"/>
+        <w:numPr>
+          <w:ilvl w:val="1"/>
+          <w:numId w:val="6"/>
+        </w:numPr>
+        <w:spacing w:line="276" w:lineRule="auto"/>
+        <w:jc w:val="both"/>
+        <w:rPr>
+          <w:rFonts w:ascii="Times" w:hAnsi="Times"/>
+        </w:rPr>
+      </w:pPr>
+      <w:r>
+        <w:rPr>
+          <w:rFonts w:ascii="Times" w:hAnsi="Times"/>
+        </w:rPr>
+        <w:t xml:space="preserve">Lastly, we are still unsure of how to utilise git properly </w:t>
+      </w:r>
+      <w:r>
+        <w:rPr>
+          <w:rFonts w:ascii="Times" w:hAnsi="Times"/>
+        </w:rPr>
+        <w:t xml:space="preserve">and to the best of its ability </w:t>
+      </w:r>
+      <w:r>
+        <w:rPr>
+          <w:rFonts w:ascii="Times" w:hAnsi="Times"/>
+        </w:rPr>
+        <w:t>and thus have faced a few problems in version control.</w:t>
+      </w:r>
+    </w:p>
+    <w:p>
+      <w:pPr>
+        <w:pStyle w:val="ListParagraph"/>
+        <w:numPr>
+          <w:ilvl w:val="0"/>
+          <w:numId w:val="6"/>
+        </w:numPr>
+        <w:spacing w:line="276" w:lineRule="auto"/>
+        <w:jc w:val="both"/>
+        <w:rPr>
+          <w:rFonts w:ascii="Times" w:hAnsi="Times"/>
+          <w:u w:val="single"/>
+        </w:rPr>
+      </w:pPr>
+      <w:r>
+        <w:rPr>
+          <w:rFonts w:ascii="Times" w:hAnsi="Times"/>
+          <w:u w:val="single"/>
+        </w:rPr>
+        <w:t>Technical Difficulties using Android Studio</w:t>
+      </w:r>
+    </w:p>
+    <w:p>
+      <w:pPr>
+        <w:pStyle w:val="ListParagraph"/>
+        <w:numPr>
+          <w:ilvl w:val="1"/>
+          <w:numId w:val="6"/>
+        </w:numPr>
+        <w:spacing w:line="276" w:lineRule="auto"/>
+        <w:jc w:val="both"/>
+        <w:rPr>
+          <w:rFonts w:ascii="Times" w:hAnsi="Times"/>
+        </w:rPr>
+      </w:pPr>
+      <w:r>
+        <w:rPr>
+          <w:rFonts w:ascii="Times" w:hAnsi="Times"/>
+        </w:rPr>
+        <w:t xml:space="preserve">Implementing a Navigation Drawer View was extremely painful as the </w:t>
+      </w:r>
+      <w:proofErr w:type="spellStart"/>
+      <w:r>
+        <w:rPr>
+          <w:rFonts w:ascii="Times" w:hAnsi="Times"/>
+        </w:rPr>
+        <w:t>MainActivity</w:t>
+      </w:r>
+      <w:proofErr w:type="spellEnd"/>
+      <w:r>
+        <w:rPr>
+          <w:rFonts w:ascii="Times" w:hAnsi="Times"/>
+        </w:rPr>
+        <w:t xml:space="preserve"> already had section fragments, and implementing the drawer view required us to manoeuvre around the fragment code, which lead to further bugs and errors</w:t>
+      </w:r>
+    </w:p>
+    <w:p>
+      <w:pPr>
+        <w:pStyle w:val="ListParagraph"/>
+        <w:numPr>
+          <w:ilvl w:val="1"/>
+          <w:numId w:val="6"/>
+        </w:numPr>
+        <w:spacing w:line="276" w:lineRule="auto"/>
+        <w:jc w:val="both"/>
+        <w:rPr>
+          <w:rFonts w:ascii="Times" w:hAnsi="Times"/>
+        </w:rPr>
+      </w:pPr>
+      <w:r>
+        <w:rPr>
+          <w:rFonts w:ascii="Times" w:hAnsi="Times"/>
+        </w:rPr>
+        <w:t>Extremely slow emulator speed performance was caused due to the excessively high quality of drawable elements used in the application</w:t>
+      </w:r>
+    </w:p>
+    <w:p>
+      <w:pPr>
+        <w:pStyle w:val="ListParagraph"/>
+        <w:numPr>
+          <w:ilvl w:val="1"/>
+          <w:numId w:val="6"/>
+        </w:numPr>
+        <w:spacing w:line="276" w:lineRule="auto"/>
+        <w:jc w:val="both"/>
+        <w:rPr>
+          <w:rFonts w:ascii="Times" w:hAnsi="Times"/>
+        </w:rPr>
+      </w:pPr>
+      <w:r>
+        <w:rPr>
+          <w:rFonts w:ascii="Times" w:hAnsi="Times"/>
+        </w:rPr>
+        <w:t xml:space="preserve">When switching from one tab to another in </w:t>
+      </w:r>
+      <w:proofErr w:type="spellStart"/>
+      <w:r>
+        <w:rPr>
+          <w:rFonts w:ascii="Times" w:hAnsi="Times"/>
+        </w:rPr>
+        <w:t>MainActivity</w:t>
+      </w:r>
+      <w:proofErr w:type="spellEnd"/>
+      <w:r>
+        <w:rPr>
+          <w:rFonts w:ascii="Times" w:hAnsi="Times"/>
+        </w:rPr>
+        <w:t xml:space="preserve">, the individual lists </w:t>
+      </w:r>
+      <w:r>
+        <w:rPr>
+          <w:rFonts w:ascii="Times" w:hAnsi="Times"/>
+        </w:rPr>
+        <w:t xml:space="preserve">duplicate themselves for no apparent reason, even though all the lists are separate with respect to each other in the Java code. </w:t>
       </w:r>
       <w:bookmarkStart w:id="0" w:name="_GoBack"/>
       <w:bookmarkEnd w:id="0"/>
-      <w:r>
-        <w:t>w to utilise git properly and thus have faced a few problems in version control.</w:t>
-      </w:r>
-    </w:p>
-    <w:p>
-      <w:pPr>
-        <w:spacing w:line="276" w:lineRule="auto"/>
-        <w:rPr>
+    </w:p>
+    <w:p>
+      <w:pPr>
+        <w:spacing w:line="276" w:lineRule="auto"/>
+        <w:jc w:val="both"/>
+        <w:rPr>
+          <w:rFonts w:ascii="Times" w:hAnsi="Times"/>
+        </w:rPr>
+      </w:pPr>
+    </w:p>
+    <w:p>
+      <w:pPr>
+        <w:spacing w:line="276" w:lineRule="auto"/>
+        <w:jc w:val="both"/>
+        <w:rPr>
+          <w:rFonts w:ascii="Times" w:hAnsi="Times"/>
+        </w:rPr>
+      </w:pPr>
+    </w:p>
+    <w:p>
+      <w:pPr>
+        <w:spacing w:line="276" w:lineRule="auto"/>
+        <w:jc w:val="both"/>
+        <w:rPr>
+          <w:rFonts w:ascii="Times" w:hAnsi="Times"/>
           <w:b/>
           <w:bCs/>
           <w:u w:val="single"/>
@@ -295,6 +651,7 @@
       </w:pPr>
       <w:r>
         <w:rPr>
+          <w:rFonts w:ascii="Times" w:hAnsi="Times"/>
           <w:b/>
           <w:bCs/>
           <w:u w:val="single"/>
@@ -303,6 +660,7 @@
       </w:r>
       <w:r>
         <w:rPr>
+          <w:rFonts w:ascii="Times" w:hAnsi="Times"/>
           <w:b/>
           <w:bCs/>
           <w:u w:val="single"/>
@@ -311,6 +669,7 @@
       </w:r>
       <w:r>
         <w:rPr>
+          <w:rFonts w:ascii="Times" w:hAnsi="Times"/>
           <w:b/>
           <w:bCs/>
           <w:u w:val="single"/>
@@ -326,8 +685,15 @@
           <w:numId w:val="2"/>
         </w:numPr>
         <w:spacing w:line="276" w:lineRule="auto"/>
-      </w:pPr>
-      <w:r>
+        <w:jc w:val="both"/>
+        <w:rPr>
+          <w:rFonts w:ascii="Times" w:hAnsi="Times"/>
+        </w:rPr>
+      </w:pPr>
+      <w:r>
+        <w:rPr>
+          <w:rFonts w:ascii="Times" w:hAnsi="Times"/>
+        </w:rPr>
         <w:t>Week 1: finalise on ideas and meet up with advisor to consolidate our idea</w:t>
       </w:r>
     </w:p>
@@ -339,8 +705,15 @@
           <w:numId w:val="2"/>
         </w:numPr>
         <w:spacing w:line="276" w:lineRule="auto"/>
-      </w:pPr>
-      <w:r>
+        <w:jc w:val="both"/>
+        <w:rPr>
+          <w:rFonts w:ascii="Times" w:hAnsi="Times"/>
+        </w:rPr>
+      </w:pPr>
+      <w:r>
+        <w:rPr>
+          <w:rFonts w:ascii="Times" w:hAnsi="Times"/>
+        </w:rPr>
         <w:t>Week 2: prepare for ideation by finalising major features of the product</w:t>
       </w:r>
     </w:p>
@@ -352,8 +725,15 @@
           <w:numId w:val="2"/>
         </w:numPr>
         <w:spacing w:line="276" w:lineRule="auto"/>
-      </w:pPr>
-      <w:r>
+        <w:jc w:val="both"/>
+        <w:rPr>
+          <w:rFonts w:ascii="Times" w:hAnsi="Times"/>
+        </w:rPr>
+      </w:pPr>
+      <w:r>
+        <w:rPr>
+          <w:rFonts w:ascii="Times" w:hAnsi="Times"/>
+        </w:rPr>
         <w:t>Week 3: finalise the list of major software and respective technicalities needed</w:t>
       </w:r>
     </w:p>
@@ -365,8 +745,15 @@
           <w:numId w:val="2"/>
         </w:numPr>
         <w:spacing w:line="276" w:lineRule="auto"/>
-      </w:pPr>
-      <w:r>
+        <w:jc w:val="both"/>
+        <w:rPr>
+          <w:rFonts w:ascii="Times" w:hAnsi="Times"/>
+        </w:rPr>
+      </w:pPr>
+      <w:r>
+        <w:rPr>
+          <w:rFonts w:ascii="Times" w:hAnsi="Times"/>
+        </w:rPr>
         <w:t>Week 4: finalise initial frontend sketches and establish user authentication</w:t>
       </w:r>
     </w:p>
@@ -378,8 +765,15 @@
           <w:numId w:val="2"/>
         </w:numPr>
         <w:spacing w:line="276" w:lineRule="auto"/>
-      </w:pPr>
-      <w:r>
+        <w:jc w:val="both"/>
+        <w:rPr>
+          <w:rFonts w:ascii="Times" w:hAnsi="Times"/>
+        </w:rPr>
+      </w:pPr>
+      <w:r>
+        <w:rPr>
+          <w:rFonts w:ascii="Times" w:hAnsi="Times"/>
+        </w:rPr>
         <w:t>Week 5: refine initial design ideas and work extensively on backend database development</w:t>
       </w:r>
     </w:p>
@@ -391,11 +785,21 @@
           <w:numId w:val="2"/>
         </w:numPr>
         <w:spacing w:line="276" w:lineRule="auto"/>
-      </w:pPr>
-      <w:r>
+        <w:jc w:val="both"/>
+        <w:rPr>
+          <w:rFonts w:ascii="Times" w:hAnsi="Times"/>
+        </w:rPr>
+      </w:pPr>
+      <w:r>
+        <w:rPr>
+          <w:rFonts w:ascii="Times" w:hAnsi="Times"/>
+        </w:rPr>
         <w:t xml:space="preserve">Week 6: </w:t>
       </w:r>
       <w:r>
+        <w:rPr>
+          <w:rFonts w:ascii="Times" w:hAnsi="Times"/>
+        </w:rPr>
         <w:t>establish list feature for study sessions (both frontend and backend)</w:t>
       </w:r>
     </w:p>
@@ -407,11 +811,21 @@
           <w:numId w:val="2"/>
         </w:numPr>
         <w:spacing w:line="276" w:lineRule="auto"/>
-      </w:pPr>
-      <w:r>
+        <w:jc w:val="both"/>
+        <w:rPr>
+          <w:rFonts w:ascii="Times" w:hAnsi="Times"/>
+        </w:rPr>
+      </w:pPr>
+      <w:r>
+        <w:rPr>
+          <w:rFonts w:ascii="Times" w:hAnsi="Times"/>
+        </w:rPr>
         <w:t>Week 7:</w:t>
       </w:r>
       <w:r>
+        <w:rPr>
+          <w:rFonts w:ascii="Times" w:hAnsi="Times"/>
+        </w:rPr>
         <w:t xml:space="preserve"> implement additional features (e.g. modules taken, create and host study sessions)</w:t>
       </w:r>
     </w:p>
@@ -423,11 +837,21 @@
           <w:numId w:val="2"/>
         </w:numPr>
         <w:spacing w:line="276" w:lineRule="auto"/>
-      </w:pPr>
-      <w:r>
+        <w:jc w:val="both"/>
+        <w:rPr>
+          <w:rFonts w:ascii="Times" w:hAnsi="Times"/>
+        </w:rPr>
+      </w:pPr>
+      <w:r>
+        <w:rPr>
+          <w:rFonts w:ascii="Times" w:hAnsi="Times"/>
+        </w:rPr>
         <w:t>Week 8:</w:t>
       </w:r>
       <w:r>
+        <w:rPr>
+          <w:rFonts w:ascii="Times" w:hAnsi="Times"/>
+        </w:rPr>
         <w:t xml:space="preserve"> continue backend development, while concurrently developing frontend UI</w:t>
       </w:r>
     </w:p>
@@ -439,11 +863,21 @@
           <w:numId w:val="2"/>
         </w:numPr>
         <w:spacing w:line="276" w:lineRule="auto"/>
-      </w:pPr>
-      <w:r>
+        <w:jc w:val="both"/>
+        <w:rPr>
+          <w:rFonts w:ascii="Times" w:hAnsi="Times"/>
+        </w:rPr>
+      </w:pPr>
+      <w:r>
+        <w:rPr>
+          <w:rFonts w:ascii="Times" w:hAnsi="Times"/>
+        </w:rPr>
         <w:t>Week 9:</w:t>
       </w:r>
       <w:r>
+        <w:rPr>
+          <w:rFonts w:ascii="Times" w:hAnsi="Times"/>
+        </w:rPr>
         <w:t xml:space="preserve"> finalise initial prototype of our product</w:t>
       </w:r>
     </w:p>
@@ -455,19 +889,30 @@
           <w:numId w:val="2"/>
         </w:numPr>
         <w:spacing w:line="276" w:lineRule="auto"/>
-      </w:pPr>
-      <w:r>
-        <w:lastRenderedPageBreak/>
+        <w:jc w:val="both"/>
+        <w:rPr>
+          <w:rFonts w:ascii="Times" w:hAnsi="Times"/>
+        </w:rPr>
+      </w:pPr>
+      <w:r>
+        <w:rPr>
+          <w:rFonts w:ascii="Times" w:hAnsi="Times"/>
+        </w:rPr>
         <w:t>Week 10:</w:t>
       </w:r>
       <w:r>
+        <w:rPr>
+          <w:rFonts w:ascii="Times" w:hAnsi="Times"/>
+        </w:rPr>
         <w:t xml:space="preserve"> refine both frontend and backend, with emphasis on frontend development</w:t>
       </w:r>
     </w:p>
     <w:p>
       <w:pPr>
         <w:spacing w:line="276" w:lineRule="auto"/>
-        <w:rPr>
+        <w:jc w:val="both"/>
+        <w:rPr>
+          <w:rFonts w:ascii="Times" w:hAnsi="Times"/>
           <w:b/>
           <w:bCs/>
           <w:u w:val="single"/>
@@ -475,6 +920,7 @@
       </w:pPr>
       <w:r>
         <w:rPr>
+          <w:rFonts w:ascii="Times" w:hAnsi="Times"/>
           <w:b/>
           <w:bCs/>
           <w:u w:val="single"/>
@@ -504,8 +950,15 @@
           <w:p>
             <w:pPr>
               <w:spacing w:line="276" w:lineRule="auto"/>
+              <w:jc w:val="both"/>
+              <w:rPr>
+                <w:rFonts w:ascii="Times" w:hAnsi="Times"/>
+              </w:rPr>
             </w:pPr>
             <w:r>
+              <w:rPr>
+                <w:rFonts w:ascii="Times" w:hAnsi="Times"/>
+              </w:rPr>
               <w:t>Task</w:t>
             </w:r>
           </w:p>
@@ -517,9 +970,16 @@
           <w:p>
             <w:pPr>
               <w:spacing w:line="276" w:lineRule="auto"/>
+              <w:jc w:val="both"/>
               <w:cnfStyle w:val="100000000000" w:firstRow="1" w:lastRow="0" w:firstColumn="0" w:lastColumn="0" w:oddVBand="0" w:evenVBand="0" w:oddHBand="0" w:evenHBand="0" w:firstRowFirstColumn="0" w:firstRowLastColumn="0" w:lastRowFirstColumn="0" w:lastRowLastColumn="0"/>
+              <w:rPr>
+                <w:rFonts w:ascii="Times" w:hAnsi="Times"/>
+              </w:rPr>
             </w:pPr>
             <w:r>
+              <w:rPr>
+                <w:rFonts w:ascii="Times" w:hAnsi="Times"/>
+              </w:rPr>
               <w:t>Duration (Hours)</w:t>
             </w:r>
           </w:p>
@@ -534,8 +994,15 @@
           <w:p>
             <w:pPr>
               <w:spacing w:line="276" w:lineRule="auto"/>
+              <w:jc w:val="both"/>
+              <w:rPr>
+                <w:rFonts w:ascii="Times" w:hAnsi="Times"/>
+              </w:rPr>
             </w:pPr>
             <w:r>
+              <w:rPr>
+                <w:rFonts w:ascii="Times" w:hAnsi="Times"/>
+              </w:rPr>
               <w:t>Lift-off Day 1</w:t>
             </w:r>
           </w:p>
@@ -547,9 +1014,16 @@
           <w:p>
             <w:pPr>
               <w:spacing w:line="276" w:lineRule="auto"/>
+              <w:jc w:val="both"/>
               <w:cnfStyle w:val="000000000000" w:firstRow="0" w:lastRow="0" w:firstColumn="0" w:lastColumn="0" w:oddVBand="0" w:evenVBand="0" w:oddHBand="0" w:evenHBand="0" w:firstRowFirstColumn="0" w:firstRowLastColumn="0" w:lastRowFirstColumn="0" w:lastRowLastColumn="0"/>
+              <w:rPr>
+                <w:rFonts w:ascii="Times" w:hAnsi="Times"/>
+              </w:rPr>
             </w:pPr>
             <w:r>
+              <w:rPr>
+                <w:rFonts w:ascii="Times" w:hAnsi="Times"/>
+              </w:rPr>
               <w:t>9</w:t>
             </w:r>
           </w:p>
@@ -564,8 +1038,15 @@
           <w:p>
             <w:pPr>
               <w:spacing w:line="276" w:lineRule="auto"/>
+              <w:jc w:val="both"/>
+              <w:rPr>
+                <w:rFonts w:ascii="Times" w:hAnsi="Times"/>
+              </w:rPr>
             </w:pPr>
             <w:r>
+              <w:rPr>
+                <w:rFonts w:ascii="Times" w:hAnsi="Times"/>
+              </w:rPr>
               <w:t>Lift-off Day 2</w:t>
             </w:r>
           </w:p>
@@ -577,9 +1058,16 @@
           <w:p>
             <w:pPr>
               <w:spacing w:line="276" w:lineRule="auto"/>
+              <w:jc w:val="both"/>
               <w:cnfStyle w:val="000000000000" w:firstRow="0" w:lastRow="0" w:firstColumn="0" w:lastColumn="0" w:oddVBand="0" w:evenVBand="0" w:oddHBand="0" w:evenHBand="0" w:firstRowFirstColumn="0" w:firstRowLastColumn="0" w:lastRowFirstColumn="0" w:lastRowLastColumn="0"/>
+              <w:rPr>
+                <w:rFonts w:ascii="Times" w:hAnsi="Times"/>
+              </w:rPr>
             </w:pPr>
             <w:r>
+              <w:rPr>
+                <w:rFonts w:ascii="Times" w:hAnsi="Times"/>
+              </w:rPr>
               <w:t>9</w:t>
             </w:r>
           </w:p>
@@ -594,7 +1082,9 @@
           <w:p>
             <w:pPr>
               <w:spacing w:line="276" w:lineRule="auto"/>
-              <w:rPr>
+              <w:jc w:val="both"/>
+              <w:rPr>
+                <w:rFonts w:ascii="Times" w:hAnsi="Times"/>
                 <w:b w:val="0"/>
                 <w:bCs w:val="0"/>
               </w:rPr>
@@ -603,13 +1093,16 @@
           <w:p>
             <w:pPr>
               <w:spacing w:line="276" w:lineRule="auto"/>
-              <w:rPr>
+              <w:jc w:val="both"/>
+              <w:rPr>
+                <w:rFonts w:ascii="Times" w:hAnsi="Times"/>
                 <w:b w:val="0"/>
                 <w:bCs w:val="0"/>
               </w:rPr>
             </w:pPr>
             <w:r>
               <w:rPr>
+                <w:rFonts w:ascii="Times" w:hAnsi="Times"/>
                 <w:b w:val="0"/>
                 <w:bCs w:val="0"/>
               </w:rPr>
@@ -618,6 +1111,7 @@
             <w:proofErr w:type="spellStart"/>
             <w:r>
               <w:rPr>
+                <w:rFonts w:ascii="Times" w:hAnsi="Times"/>
                 <w:b w:val="0"/>
                 <w:bCs w:val="0"/>
               </w:rPr>
@@ -626,6 +1120,7 @@
             <w:proofErr w:type="spellEnd"/>
             <w:r>
               <w:rPr>
+                <w:rFonts w:ascii="Times" w:hAnsi="Times"/>
                 <w:b w:val="0"/>
                 <w:bCs w:val="0"/>
               </w:rPr>
@@ -635,6 +1130,10 @@
           <w:p>
             <w:pPr>
               <w:spacing w:line="276" w:lineRule="auto"/>
+              <w:jc w:val="both"/>
+              <w:rPr>
+                <w:rFonts w:ascii="Times" w:hAnsi="Times"/>
+              </w:rPr>
             </w:pPr>
           </w:p>
         </w:tc>
@@ -645,9 +1144,16 @@
           <w:p>
             <w:pPr>
               <w:spacing w:line="276" w:lineRule="auto"/>
+              <w:jc w:val="both"/>
               <w:cnfStyle w:val="000000000000" w:firstRow="0" w:lastRow="0" w:firstColumn="0" w:lastColumn="0" w:oddVBand="0" w:evenVBand="0" w:oddHBand="0" w:evenHBand="0" w:firstRowFirstColumn="0" w:firstRowLastColumn="0" w:lastRowFirstColumn="0" w:lastRowLastColumn="0"/>
+              <w:rPr>
+                <w:rFonts w:ascii="Times" w:hAnsi="Times"/>
+              </w:rPr>
             </w:pPr>
             <w:r>
+              <w:rPr>
+                <w:rFonts w:ascii="Times" w:hAnsi="Times"/>
+              </w:rPr>
               <w:t>20</w:t>
             </w:r>
           </w:p>
@@ -662,18 +1168,25 @@
           <w:p>
             <w:pPr>
               <w:spacing w:line="276" w:lineRule="auto"/>
+              <w:jc w:val="both"/>
+              <w:rPr>
+                <w:rFonts w:ascii="Times" w:hAnsi="Times"/>
+              </w:rPr>
             </w:pPr>
           </w:p>
           <w:p>
             <w:pPr>
               <w:spacing w:line="276" w:lineRule="auto"/>
-              <w:rPr>
+              <w:jc w:val="both"/>
+              <w:rPr>
+                <w:rFonts w:ascii="Times" w:hAnsi="Times"/>
                 <w:b w:val="0"/>
                 <w:bCs w:val="0"/>
               </w:rPr>
             </w:pPr>
             <w:r>
               <w:rPr>
+                <w:rFonts w:ascii="Times" w:hAnsi="Times"/>
                 <w:b w:val="0"/>
                 <w:bCs w:val="0"/>
               </w:rPr>
@@ -683,6 +1196,10 @@
           <w:p>
             <w:pPr>
               <w:spacing w:line="276" w:lineRule="auto"/>
+              <w:jc w:val="both"/>
+              <w:rPr>
+                <w:rFonts w:ascii="Times" w:hAnsi="Times"/>
+              </w:rPr>
             </w:pPr>
           </w:p>
         </w:tc>
@@ -693,9 +1210,16 @@
           <w:p>
             <w:pPr>
               <w:spacing w:line="276" w:lineRule="auto"/>
+              <w:jc w:val="both"/>
               <w:cnfStyle w:val="000000000000" w:firstRow="0" w:lastRow="0" w:firstColumn="0" w:lastColumn="0" w:oddVBand="0" w:evenVBand="0" w:oddHBand="0" w:evenHBand="0" w:firstRowFirstColumn="0" w:firstRowLastColumn="0" w:lastRowFirstColumn="0" w:lastRowLastColumn="0"/>
+              <w:rPr>
+                <w:rFonts w:ascii="Times" w:hAnsi="Times"/>
+              </w:rPr>
             </w:pPr>
             <w:r>
+              <w:rPr>
+                <w:rFonts w:ascii="Times" w:hAnsi="Times"/>
+              </w:rPr>
               <w:t>32</w:t>
             </w:r>
           </w:p>
@@ -710,13 +1234,16 @@
           <w:p>
             <w:pPr>
               <w:spacing w:line="276" w:lineRule="auto"/>
-              <w:rPr>
+              <w:jc w:val="both"/>
+              <w:rPr>
+                <w:rFonts w:ascii="Times" w:hAnsi="Times"/>
                 <w:b w:val="0"/>
                 <w:bCs w:val="0"/>
               </w:rPr>
             </w:pPr>
             <w:r>
               <w:rPr>
+                <w:rFonts w:ascii="Times" w:hAnsi="Times"/>
                 <w:b w:val="0"/>
                 <w:bCs w:val="0"/>
               </w:rPr>
@@ -726,6 +1253,10 @@
           <w:p>
             <w:pPr>
               <w:spacing w:line="276" w:lineRule="auto"/>
+              <w:jc w:val="both"/>
+              <w:rPr>
+                <w:rFonts w:ascii="Times" w:hAnsi="Times"/>
+              </w:rPr>
             </w:pPr>
           </w:p>
         </w:tc>
@@ -736,9 +1267,16 @@
           <w:p>
             <w:pPr>
               <w:spacing w:line="276" w:lineRule="auto"/>
+              <w:jc w:val="both"/>
               <w:cnfStyle w:val="000000000000" w:firstRow="0" w:lastRow="0" w:firstColumn="0" w:lastColumn="0" w:oddVBand="0" w:evenVBand="0" w:oddHBand="0" w:evenHBand="0" w:firstRowFirstColumn="0" w:firstRowLastColumn="0" w:lastRowFirstColumn="0" w:lastRowLastColumn="0"/>
+              <w:rPr>
+                <w:rFonts w:ascii="Times" w:hAnsi="Times"/>
+              </w:rPr>
             </w:pPr>
             <w:r>
+              <w:rPr>
+                <w:rFonts w:ascii="Times" w:hAnsi="Times"/>
+              </w:rPr>
               <w:t>16</w:t>
             </w:r>
           </w:p>
@@ -753,13 +1291,16 @@
           <w:p>
             <w:pPr>
               <w:spacing w:line="276" w:lineRule="auto"/>
-              <w:rPr>
+              <w:jc w:val="both"/>
+              <w:rPr>
+                <w:rFonts w:ascii="Times" w:hAnsi="Times"/>
                 <w:b w:val="0"/>
                 <w:bCs w:val="0"/>
               </w:rPr>
             </w:pPr>
             <w:r>
               <w:rPr>
+                <w:rFonts w:ascii="Times" w:hAnsi="Times"/>
                 <w:b w:val="0"/>
                 <w:bCs w:val="0"/>
               </w:rPr>
@@ -769,7 +1310,9 @@
           <w:p>
             <w:pPr>
               <w:spacing w:line="276" w:lineRule="auto"/>
-              <w:rPr>
+              <w:jc w:val="both"/>
+              <w:rPr>
+                <w:rFonts w:ascii="Times" w:hAnsi="Times"/>
                 <w:b w:val="0"/>
                 <w:bCs w:val="0"/>
               </w:rPr>
@@ -778,6 +1321,10 @@
           <w:p>
             <w:pPr>
               <w:spacing w:line="276" w:lineRule="auto"/>
+              <w:jc w:val="both"/>
+              <w:rPr>
+                <w:rFonts w:ascii="Times" w:hAnsi="Times"/>
+              </w:rPr>
             </w:pPr>
           </w:p>
         </w:tc>
@@ -788,9 +1335,16 @@
           <w:p>
             <w:pPr>
               <w:spacing w:line="276" w:lineRule="auto"/>
+              <w:jc w:val="both"/>
               <w:cnfStyle w:val="000000000000" w:firstRow="0" w:lastRow="0" w:firstColumn="0" w:lastColumn="0" w:oddVBand="0" w:evenVBand="0" w:oddHBand="0" w:evenHBand="0" w:firstRowFirstColumn="0" w:firstRowLastColumn="0" w:lastRowFirstColumn="0" w:lastRowLastColumn="0"/>
+              <w:rPr>
+                <w:rFonts w:ascii="Times" w:hAnsi="Times"/>
+              </w:rPr>
             </w:pPr>
             <w:r>
+              <w:rPr>
+                <w:rFonts w:ascii="Times" w:hAnsi="Times"/>
+              </w:rPr>
               <w:t>14</w:t>
             </w:r>
           </w:p>
@@ -805,20 +1359,33 @@
           <w:p>
             <w:pPr>
               <w:spacing w:line="276" w:lineRule="auto"/>
+              <w:jc w:val="both"/>
+              <w:rPr>
+                <w:rFonts w:ascii="Times" w:hAnsi="Times"/>
+              </w:rPr>
             </w:pPr>
           </w:p>
           <w:p>
             <w:pPr>
               <w:spacing w:line="276" w:lineRule="auto"/>
+              <w:jc w:val="both"/>
+              <w:rPr>
+                <w:rFonts w:ascii="Times" w:hAnsi="Times"/>
+              </w:rPr>
             </w:pPr>
             <w:r>
+              <w:rPr>
+                <w:rFonts w:ascii="Times" w:hAnsi="Times"/>
+              </w:rPr>
               <w:t>Testing and debugging (backend, as well as after integration with frontend UI)</w:t>
             </w:r>
           </w:p>
           <w:p>
             <w:pPr>
               <w:spacing w:line="276" w:lineRule="auto"/>
-              <w:rPr>
+              <w:jc w:val="both"/>
+              <w:rPr>
+                <w:rFonts w:ascii="Times" w:hAnsi="Times"/>
                 <w:b w:val="0"/>
                 <w:bCs w:val="0"/>
               </w:rPr>
@@ -832,9 +1399,16 @@
           <w:p>
             <w:pPr>
               <w:spacing w:line="276" w:lineRule="auto"/>
+              <w:jc w:val="both"/>
               <w:cnfStyle w:val="000000000000" w:firstRow="0" w:lastRow="0" w:firstColumn="0" w:lastColumn="0" w:oddVBand="0" w:evenVBand="0" w:oddHBand="0" w:evenHBand="0" w:firstRowFirstColumn="0" w:firstRowLastColumn="0" w:lastRowFirstColumn="0" w:lastRowLastColumn="0"/>
+              <w:rPr>
+                <w:rFonts w:ascii="Times" w:hAnsi="Times"/>
+              </w:rPr>
             </w:pPr>
             <w:r>
+              <w:rPr>
+                <w:rFonts w:ascii="Times" w:hAnsi="Times"/>
+              </w:rPr>
               <w:t>40</w:t>
             </w:r>
           </w:p>
@@ -849,20 +1423,33 @@
           <w:p>
             <w:pPr>
               <w:spacing w:line="276" w:lineRule="auto"/>
+              <w:jc w:val="both"/>
+              <w:rPr>
+                <w:rFonts w:ascii="Times" w:hAnsi="Times"/>
+              </w:rPr>
             </w:pPr>
           </w:p>
           <w:p>
             <w:pPr>
               <w:spacing w:line="276" w:lineRule="auto"/>
+              <w:jc w:val="both"/>
+              <w:rPr>
+                <w:rFonts w:ascii="Times" w:hAnsi="Times"/>
+              </w:rPr>
             </w:pPr>
             <w:r>
+              <w:rPr>
+                <w:rFonts w:ascii="Times" w:hAnsi="Times"/>
+              </w:rPr>
               <w:t>Total number of hours (tentative)</w:t>
             </w:r>
           </w:p>
           <w:p>
             <w:pPr>
               <w:spacing w:line="276" w:lineRule="auto"/>
-              <w:rPr>
+              <w:jc w:val="both"/>
+              <w:rPr>
+                <w:rFonts w:ascii="Times" w:hAnsi="Times"/>
                 <w:b w:val="0"/>
                 <w:bCs w:val="0"/>
               </w:rPr>
@@ -876,9 +1463,16 @@
           <w:p>
             <w:pPr>
               <w:spacing w:line="276" w:lineRule="auto"/>
+              <w:jc w:val="both"/>
               <w:cnfStyle w:val="000000000000" w:firstRow="0" w:lastRow="0" w:firstColumn="0" w:lastColumn="0" w:oddVBand="0" w:evenVBand="0" w:oddHBand="0" w:evenHBand="0" w:firstRowFirstColumn="0" w:firstRowLastColumn="0" w:lastRowFirstColumn="0" w:lastRowLastColumn="0"/>
+              <w:rPr>
+                <w:rFonts w:ascii="Times" w:hAnsi="Times"/>
+              </w:rPr>
             </w:pPr>
             <w:r>
+              <w:rPr>
+                <w:rFonts w:ascii="Times" w:hAnsi="Times"/>
+              </w:rPr>
               <w:t>140</w:t>
             </w:r>
           </w:p>
@@ -888,12 +1482,18 @@
     <w:p>
       <w:pPr>
         <w:spacing w:line="276" w:lineRule="auto"/>
-      </w:pPr>
-    </w:p>
-    <w:p>
-      <w:pPr>
-        <w:spacing w:line="276" w:lineRule="auto"/>
-        <w:rPr>
+        <w:jc w:val="both"/>
+        <w:rPr>
+          <w:rFonts w:ascii="Times" w:hAnsi="Times"/>
+        </w:rPr>
+      </w:pPr>
+    </w:p>
+    <w:p>
+      <w:pPr>
+        <w:spacing w:line="276" w:lineRule="auto"/>
+        <w:jc w:val="both"/>
+        <w:rPr>
+          <w:rFonts w:ascii="Times" w:hAnsi="Times"/>
           <w:b/>
           <w:bCs/>
           <w:u w:val="single"/>
@@ -901,10 +1501,12 @@
       </w:pPr>
       <w:r>
         <w:rPr>
+          <w:rFonts w:ascii="Times" w:hAnsi="Times"/>
           <w:b/>
           <w:bCs/>
           <w:u w:val="single"/>
         </w:rPr>
+        <w:lastRenderedPageBreak/>
         <w:t>Necessary technologies needed:</w:t>
       </w:r>
     </w:p>
@@ -916,8 +1518,15 @@
           <w:numId w:val="3"/>
         </w:numPr>
         <w:spacing w:line="276" w:lineRule="auto"/>
-      </w:pPr>
-      <w:r>
+        <w:jc w:val="both"/>
+        <w:rPr>
+          <w:rFonts w:ascii="Times" w:hAnsi="Times"/>
+        </w:rPr>
+      </w:pPr>
+      <w:r>
+        <w:rPr>
+          <w:rFonts w:ascii="Times" w:hAnsi="Times"/>
+        </w:rPr>
         <w:t>Firebase</w:t>
       </w:r>
     </w:p>
@@ -929,8 +1538,15 @@
           <w:numId w:val="3"/>
         </w:numPr>
         <w:spacing w:line="276" w:lineRule="auto"/>
-      </w:pPr>
-      <w:r>
+        <w:jc w:val="both"/>
+        <w:rPr>
+          <w:rFonts w:ascii="Times" w:hAnsi="Times"/>
+        </w:rPr>
+      </w:pPr>
+      <w:r>
+        <w:rPr>
+          <w:rFonts w:ascii="Times" w:hAnsi="Times"/>
+        </w:rPr>
         <w:t>Android Studio</w:t>
       </w:r>
     </w:p>
@@ -942,8 +1558,15 @@
           <w:numId w:val="3"/>
         </w:numPr>
         <w:spacing w:line="276" w:lineRule="auto"/>
-      </w:pPr>
-      <w:r>
+        <w:jc w:val="both"/>
+        <w:rPr>
+          <w:rFonts w:ascii="Times" w:hAnsi="Times"/>
+        </w:rPr>
+      </w:pPr>
+      <w:r>
+        <w:rPr>
+          <w:rFonts w:ascii="Times" w:hAnsi="Times"/>
+        </w:rPr>
         <w:t>Photoshop/Illustrator (for front end UI design)</w:t>
       </w:r>
     </w:p>
@@ -955,26 +1578,73 @@
           <w:numId w:val="3"/>
         </w:numPr>
         <w:spacing w:line="276" w:lineRule="auto"/>
+        <w:jc w:val="both"/>
+        <w:rPr>
+          <w:rFonts w:ascii="Times" w:hAnsi="Times"/>
+        </w:rPr>
       </w:pPr>
       <w:proofErr w:type="spellStart"/>
       <w:r>
+        <w:rPr>
+          <w:rFonts w:ascii="Times" w:hAnsi="Times"/>
+        </w:rPr>
         <w:t>Figma</w:t>
       </w:r>
       <w:proofErr w:type="spellEnd"/>
       <w:r>
+        <w:rPr>
+          <w:rFonts w:ascii="Times" w:hAnsi="Times"/>
+        </w:rPr>
         <w:t xml:space="preserve"> (designing User Interface panels)</w:t>
       </w:r>
     </w:p>
     <w:p>
       <w:pPr>
-        <w:spacing w:line="276" w:lineRule="auto"/>
-        <w:rPr>
+        <w:pStyle w:val="ListParagraph"/>
+        <w:numPr>
+          <w:ilvl w:val="0"/>
+          <w:numId w:val="3"/>
+        </w:numPr>
+        <w:spacing w:line="276" w:lineRule="auto"/>
+        <w:jc w:val="both"/>
+        <w:rPr>
+          <w:rFonts w:ascii="Times" w:hAnsi="Times"/>
+        </w:rPr>
+      </w:pPr>
+      <w:r>
+        <w:rPr>
+          <w:rFonts w:ascii="Times" w:hAnsi="Times"/>
+        </w:rPr>
+        <w:t xml:space="preserve">Spark Adobe (designing </w:t>
+      </w:r>
+      <w:proofErr w:type="spellStart"/>
+      <w:r>
+        <w:rPr>
+          <w:rFonts w:ascii="Times" w:hAnsi="Times"/>
+        </w:rPr>
+        <w:t>FrontEnd</w:t>
+      </w:r>
+      <w:proofErr w:type="spellEnd"/>
+      <w:r>
+        <w:rPr>
+          <w:rFonts w:ascii="Times" w:hAnsi="Times"/>
+        </w:rPr>
+        <w:t xml:space="preserve"> of the application)</w:t>
+      </w:r>
+    </w:p>
+    <w:p>
+      <w:pPr>
+        <w:spacing w:line="276" w:lineRule="auto"/>
+        <w:jc w:val="both"/>
+        <w:rPr>
+          <w:rFonts w:ascii="Times" w:hAnsi="Times"/>
           <w:i/>
           <w:iCs/>
         </w:rPr>
       </w:pPr>
       <w:r>
         <w:rPr>
+          <w:rFonts w:ascii="Times" w:hAnsi="Times"/>
           <w:i/>
           <w:iCs/>
         </w:rPr>
@@ -982,20 +1652,12 @@
       </w:r>
       <w:r>
         <w:rPr>
+          <w:rFonts w:ascii="Times" w:hAnsi="Times"/>
           <w:i/>
           <w:iCs/>
         </w:rPr>
         <w:t xml:space="preserve">At this stage, we have finalised our idea, ideated which software and platforms we will be using for product development, as well as sketched a rough timeline to achieve major requirements of the solution. </w:t>
       </w:r>
-    </w:p>
-    <w:p>
-      <w:pPr>
-        <w:spacing w:line="276" w:lineRule="auto"/>
-        <w:rPr>
-          <w:b/>
-          <w:u w:val="single"/>
-        </w:rPr>
-      </w:pPr>
     </w:p>
     <w:sectPr>
       <w:pgSz w:w="11906" w:h="16838"/>
@@ -1346,6 +2008,95 @@
     </w:lvl>
   </w:abstractNum>
   <w:abstractNum w:abstractNumId="3" w15:restartNumberingAfterBreak="0">
+    <w:nsid w:val="2D8E5338"/>
+    <w:multiLevelType w:val="hybridMultilevel"/>
+    <w:tmpl w:val="460242D6"/>
+    <w:lvl w:ilvl="0" w:tplc="0409000F">
+      <w:start w:val="1"/>
+      <w:numFmt w:val="decimal"/>
+      <w:lvlText w:val="%1."/>
+      <w:lvlJc w:val="left"/>
+      <w:pPr>
+        <w:ind w:left="720" w:hanging="360"/>
+      </w:pPr>
+      <w:rPr>
+        <w:rFonts w:hint="default"/>
+      </w:rPr>
+    </w:lvl>
+    <w:lvl w:ilvl="1" w:tplc="04090019">
+      <w:start w:val="1"/>
+      <w:numFmt w:val="lowerLetter"/>
+      <w:lvlText w:val="%2."/>
+      <w:lvlJc w:val="left"/>
+      <w:pPr>
+        <w:ind w:left="1440" w:hanging="360"/>
+      </w:pPr>
+    </w:lvl>
+    <w:lvl w:ilvl="2" w:tplc="0409001B" w:tentative="1">
+      <w:start w:val="1"/>
+      <w:numFmt w:val="lowerRoman"/>
+      <w:lvlText w:val="%3."/>
+      <w:lvlJc w:val="right"/>
+      <w:pPr>
+        <w:ind w:left="2160" w:hanging="180"/>
+      </w:pPr>
+    </w:lvl>
+    <w:lvl w:ilvl="3" w:tplc="0409000F" w:tentative="1">
+      <w:start w:val="1"/>
+      <w:numFmt w:val="decimal"/>
+      <w:lvlText w:val="%4."/>
+      <w:lvlJc w:val="left"/>
+      <w:pPr>
+        <w:ind w:left="2880" w:hanging="360"/>
+      </w:pPr>
+    </w:lvl>
+    <w:lvl w:ilvl="4" w:tplc="04090019" w:tentative="1">
+      <w:start w:val="1"/>
+      <w:numFmt w:val="lowerLetter"/>
+      <w:lvlText w:val="%5."/>
+      <w:lvlJc w:val="left"/>
+      <w:pPr>
+        <w:ind w:left="3600" w:hanging="360"/>
+      </w:pPr>
+    </w:lvl>
+    <w:lvl w:ilvl="5" w:tplc="0409001B" w:tentative="1">
+      <w:start w:val="1"/>
+      <w:numFmt w:val="lowerRoman"/>
+      <w:lvlText w:val="%6."/>
+      <w:lvlJc w:val="right"/>
+      <w:pPr>
+        <w:ind w:left="4320" w:hanging="180"/>
+      </w:pPr>
+    </w:lvl>
+    <w:lvl w:ilvl="6" w:tplc="0409000F" w:tentative="1">
+      <w:start w:val="1"/>
+      <w:numFmt w:val="decimal"/>
+      <w:lvlText w:val="%7."/>
+      <w:lvlJc w:val="left"/>
+      <w:pPr>
+        <w:ind w:left="5040" w:hanging="360"/>
+      </w:pPr>
+    </w:lvl>
+    <w:lvl w:ilvl="7" w:tplc="04090019" w:tentative="1">
+      <w:start w:val="1"/>
+      <w:numFmt w:val="lowerLetter"/>
+      <w:lvlText w:val="%8."/>
+      <w:lvlJc w:val="left"/>
+      <w:pPr>
+        <w:ind w:left="5760" w:hanging="360"/>
+      </w:pPr>
+    </w:lvl>
+    <w:lvl w:ilvl="8" w:tplc="0409001B" w:tentative="1">
+      <w:start w:val="1"/>
+      <w:numFmt w:val="lowerRoman"/>
+      <w:lvlText w:val="%9."/>
+      <w:lvlJc w:val="right"/>
+      <w:pPr>
+        <w:ind w:left="6480" w:hanging="180"/>
+      </w:pPr>
+    </w:lvl>
+  </w:abstractNum>
+  <w:abstractNum w:abstractNumId="4" w15:restartNumberingAfterBreak="0">
     <w:nsid w:val="39BE5CC4"/>
     <w:multiLevelType w:val="hybridMultilevel"/>
     <w:tmpl w:val="195C3290"/>
@@ -1457,7 +2208,7 @@
       </w:rPr>
     </w:lvl>
   </w:abstractNum>
-  <w:abstractNum w:abstractNumId="4" w15:restartNumberingAfterBreak="0">
+  <w:abstractNum w:abstractNumId="5" w15:restartNumberingAfterBreak="0">
     <w:nsid w:val="3CB35276"/>
     <w:multiLevelType w:val="hybridMultilevel"/>
     <w:tmpl w:val="E1CA869E"/>
@@ -1550,16 +2301,19 @@
     <w:abstractNumId w:val="2"/>
   </w:num>
   <w:num w:numId="2">
-    <w:abstractNumId w:val="3"/>
+    <w:abstractNumId w:val="4"/>
   </w:num>
   <w:num w:numId="3">
-    <w:abstractNumId w:val="4"/>
+    <w:abstractNumId w:val="5"/>
   </w:num>
   <w:num w:numId="4">
     <w:abstractNumId w:val="0"/>
   </w:num>
   <w:num w:numId="5">
     <w:abstractNumId w:val="1"/>
+  </w:num>
+  <w:num w:numId="6">
+    <w:abstractNumId w:val="3"/>
   </w:num>
 </w:numbering>
 </file>

</xml_diff>